<commit_message>
Project 1 course 2 finished
</commit_message>
<xml_diff>
--- a/Project1/Mid_project_report.docx
+++ b/Project1/Mid_project_report.docx
@@ -1,6 +1,6 @@
 
 <file path=word/document.xml><?xml version="1.0" encoding="utf-8"?>
-<w:document xmlns:wpc="http://schemas.microsoft.com/office/word/2010/wordprocessingCanvas" xmlns:mc="http://schemas.openxmlformats.org/markup-compatibility/2006" xmlns:o="urn:schemas-microsoft-com:office:office" xmlns:r="http://schemas.openxmlformats.org/officeDocument/2006/relationships" xmlns:m="http://schemas.openxmlformats.org/officeDocument/2006/math" xmlns:v="urn:schemas-microsoft-com:vml" xmlns:wp14="http://schemas.microsoft.com/office/word/2010/wordprocessingDrawing" xmlns:wp="http://schemas.openxmlformats.org/drawingml/2006/wordprocessingDrawing" xmlns:w10="urn:schemas-microsoft-com:office:word" xmlns:w="http://schemas.openxmlformats.org/wordprocessingml/2006/main" xmlns:w14="http://schemas.microsoft.com/office/word/2010/wordml" xmlns:wpg="http://schemas.microsoft.com/office/word/2010/wordprocessingGroup" xmlns:wpi="http://schemas.microsoft.com/office/word/2010/wordprocessingInk" xmlns:wne="http://schemas.microsoft.com/office/word/2006/wordml" xmlns:wps="http://schemas.microsoft.com/office/word/2010/wordprocessingShape" mc:Ignorable="w14 wp14">
+<w:document xmlns:wpc="http://schemas.microsoft.com/office/word/2010/wordprocessingCanvas" xmlns:cx="http://schemas.microsoft.com/office/drawing/2014/chartex" xmlns:cx1="http://schemas.microsoft.com/office/drawing/2015/9/8/chartex" xmlns:cx2="http://schemas.microsoft.com/office/drawing/2015/10/21/chartex" xmlns:cx3="http://schemas.microsoft.com/office/drawing/2016/5/9/chartex" xmlns:cx4="http://schemas.microsoft.com/office/drawing/2016/5/10/chartex" xmlns:cx5="http://schemas.microsoft.com/office/drawing/2016/5/11/chartex" xmlns:cx6="http://schemas.microsoft.com/office/drawing/2016/5/12/chartex" xmlns:cx7="http://schemas.microsoft.com/office/drawing/2016/5/13/chartex" xmlns:cx8="http://schemas.microsoft.com/office/drawing/2016/5/14/chartex" xmlns:mc="http://schemas.openxmlformats.org/markup-compatibility/2006" xmlns:aink="http://schemas.microsoft.com/office/drawing/2016/ink" xmlns:am3d="http://schemas.microsoft.com/office/drawing/2017/model3d" xmlns:o="urn:schemas-microsoft-com:office:office" xmlns:r="http://schemas.openxmlformats.org/officeDocument/2006/relationships" xmlns:m="http://schemas.openxmlformats.org/officeDocument/2006/math" xmlns:v="urn:schemas-microsoft-com:vml" xmlns:wp14="http://schemas.microsoft.com/office/word/2010/wordprocessingDrawing" xmlns:wp="http://schemas.openxmlformats.org/drawingml/2006/wordprocessingDrawing" xmlns:w10="urn:schemas-microsoft-com:office:word" xmlns:w="http://schemas.openxmlformats.org/wordprocessingml/2006/main" xmlns:w14="http://schemas.microsoft.com/office/word/2010/wordml" xmlns:w15="http://schemas.microsoft.com/office/word/2012/wordml" xmlns:w16cid="http://schemas.microsoft.com/office/word/2016/wordml/cid" xmlns:w16se="http://schemas.microsoft.com/office/word/2015/wordml/symex" xmlns:wpg="http://schemas.microsoft.com/office/word/2010/wordprocessingGroup" xmlns:wpi="http://schemas.microsoft.com/office/word/2010/wordprocessingInk" xmlns:wne="http://schemas.microsoft.com/office/word/2006/wordml" xmlns:wps="http://schemas.microsoft.com/office/word/2010/wordprocessingShape" mc:Ignorable="w14 w15 w16se w16cid wp14">
   <w:body>
     <w:p>
       <w:pPr>
@@ -159,37 +159,59 @@
                             </w:pPr>
                             <w:r>
                               <w:rPr>
-                                <w:color w:val="000000" w:themeColor="text1"/>
-                                <w:sz w:val="30"/>
-                                <w:szCs w:val="30"/>
+                                <w:noProof/>
                               </w:rPr>
-                              <w:t xml:space="preserve">Figure from </w:t>
-                            </w:r>
-                            <w:proofErr w:type="spellStart"/>
-                            <w:r>
-                              <w:rPr>
-                                <w:color w:val="000000" w:themeColor="text1"/>
-                                <w:sz w:val="30"/>
-                                <w:szCs w:val="30"/>
-                              </w:rPr>
-                              <w:t>M</w:t>
-                            </w:r>
-                            <w:r>
-                              <w:rPr>
-                                <w:color w:val="000000" w:themeColor="text1"/>
-                                <w:sz w:val="30"/>
-                                <w:szCs w:val="30"/>
-                              </w:rPr>
-                              <w:t>atlab</w:t>
-                            </w:r>
-                            <w:proofErr w:type="spellEnd"/>
-                            <w:r>
-                              <w:rPr>
-                                <w:color w:val="000000" w:themeColor="text1"/>
-                                <w:sz w:val="30"/>
-                                <w:szCs w:val="30"/>
-                              </w:rPr>
-                              <w:t>:</w:t>
+                              <w:drawing>
+                                <wp:inline distT="0" distB="0" distL="0" distR="0" wp14:anchorId="3FF61660" wp14:editId="7F5AE81B">
+                                  <wp:extent cx="2095500" cy="2199238"/>
+                                  <wp:effectExtent l="0" t="0" r="0" b="0"/>
+                                  <wp:docPr id="14" name="Picture 14"/>
+                                  <wp:cNvGraphicFramePr>
+                                    <a:graphicFrameLocks xmlns:a="http://schemas.openxmlformats.org/drawingml/2006/main" noChangeAspect="1"/>
+                                  </wp:cNvGraphicFramePr>
+                                  <a:graphic xmlns:a="http://schemas.openxmlformats.org/drawingml/2006/main">
+                                    <a:graphicData uri="http://schemas.openxmlformats.org/drawingml/2006/picture">
+                                      <pic:pic xmlns:pic="http://schemas.openxmlformats.org/drawingml/2006/picture">
+                                        <pic:nvPicPr>
+                                          <pic:cNvPr id="0" name="Picture 4"/>
+                                          <pic:cNvPicPr>
+                                            <a:picLocks noChangeAspect="1" noChangeArrowheads="1"/>
+                                          </pic:cNvPicPr>
+                                        </pic:nvPicPr>
+                                        <pic:blipFill rotWithShape="1">
+                                          <a:blip r:embed="rId4">
+                                            <a:extLst>
+                                              <a:ext uri="{28A0092B-C50C-407E-A947-70E740481C1C}">
+                                                <a14:useLocalDpi xmlns:a14="http://schemas.microsoft.com/office/drawing/2010/main" val="0"/>
+                                              </a:ext>
+                                            </a:extLst>
+                                          </a:blip>
+                                          <a:srcRect l="12474" r="52527" b="8093"/>
+                                          <a:stretch/>
+                                        </pic:blipFill>
+                                        <pic:spPr bwMode="auto">
+                                          <a:xfrm>
+                                            <a:off x="0" y="0"/>
+                                            <a:ext cx="2121985" cy="2227034"/>
+                                          </a:xfrm>
+                                          <a:prstGeom prst="rect">
+                                            <a:avLst/>
+                                          </a:prstGeom>
+                                          <a:noFill/>
+                                          <a:ln>
+                                            <a:noFill/>
+                                          </a:ln>
+                                          <a:extLst>
+                                            <a:ext uri="{53640926-AAD7-44D8-BBD7-CCE9431645EC}">
+                                              <a14:shadowObscured xmlns:a14="http://schemas.microsoft.com/office/drawing/2010/main"/>
+                                            </a:ext>
+                                          </a:extLst>
+                                        </pic:spPr>
+                                      </pic:pic>
+                                    </a:graphicData>
+                                  </a:graphic>
+                                </wp:inline>
+                              </w:drawing>
                             </w:r>
                           </w:p>
                           <w:p>
@@ -232,7 +254,7 @@
           </mc:Choice>
           <mc:Fallback>
             <w:pict>
-              <v:rect id="Rectangle 2" o:spid="_x0000_s1026" style="position:absolute;margin-left:230.25pt;margin-top:7.45pt;width:188.55pt;height:198.55pt;z-index:251686912;visibility:visible;mso-wrap-style:square;mso-width-percent:0;mso-height-percent:0;mso-wrap-distance-left:9pt;mso-wrap-distance-top:0;mso-wrap-distance-right:9pt;mso-wrap-distance-bottom:0;mso-position-horizontal:absolute;mso-position-horizontal-relative:text;mso-position-vertical:absolute;mso-position-vertical-relative:text;mso-width-percent:0;mso-height-percent:0;mso-width-relative:margin;mso-height-relative:margin;v-text-anchor:middle" o:gfxdata="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" fillcolor="#cfcdcd [2894]" stroked="f" strokeweight="1pt">
+              <v:rect w14:anchorId="3FCF3E0C" id="Rectangle 2" o:spid="_x0000_s1026" style="position:absolute;margin-left:230.25pt;margin-top:7.45pt;width:188.55pt;height:198.55pt;z-index:251686912;visibility:visible;mso-wrap-style:square;mso-width-percent:0;mso-height-percent:0;mso-wrap-distance-left:9pt;mso-wrap-distance-top:0;mso-wrap-distance-right:9pt;mso-wrap-distance-bottom:0;mso-position-horizontal:absolute;mso-position-horizontal-relative:text;mso-position-vertical:absolute;mso-position-vertical-relative:text;mso-width-percent:0;mso-height-percent:0;mso-width-relative:margin;mso-height-relative:margin;v-text-anchor:middle" o:gfxdata="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" fillcolor="#cfcdcd [2894]" stroked="f" strokeweight="1pt">
                 <v:textbox>
                   <w:txbxContent>
                     <w:p>
@@ -246,37 +268,59 @@
                       </w:pPr>
                       <w:r>
                         <w:rPr>
-                          <w:color w:val="000000" w:themeColor="text1"/>
-                          <w:sz w:val="30"/>
-                          <w:szCs w:val="30"/>
+                          <w:noProof/>
                         </w:rPr>
-                        <w:t xml:space="preserve">Figure from </w:t>
-                      </w:r>
-                      <w:proofErr w:type="spellStart"/>
-                      <w:r>
-                        <w:rPr>
-                          <w:color w:val="000000" w:themeColor="text1"/>
-                          <w:sz w:val="30"/>
-                          <w:szCs w:val="30"/>
-                        </w:rPr>
-                        <w:t>M</w:t>
-                      </w:r>
-                      <w:r>
-                        <w:rPr>
-                          <w:color w:val="000000" w:themeColor="text1"/>
-                          <w:sz w:val="30"/>
-                          <w:szCs w:val="30"/>
-                        </w:rPr>
-                        <w:t>atlab</w:t>
-                      </w:r>
-                      <w:proofErr w:type="spellEnd"/>
-                      <w:r>
-                        <w:rPr>
-                          <w:color w:val="000000" w:themeColor="text1"/>
-                          <w:sz w:val="30"/>
-                          <w:szCs w:val="30"/>
-                        </w:rPr>
-                        <w:t>:</w:t>
+                        <w:drawing>
+                          <wp:inline distT="0" distB="0" distL="0" distR="0" wp14:anchorId="3FF61660" wp14:editId="7F5AE81B">
+                            <wp:extent cx="2095500" cy="2199238"/>
+                            <wp:effectExtent l="0" t="0" r="0" b="0"/>
+                            <wp:docPr id="14" name="Picture 14"/>
+                            <wp:cNvGraphicFramePr>
+                              <a:graphicFrameLocks xmlns:a="http://schemas.openxmlformats.org/drawingml/2006/main" noChangeAspect="1"/>
+                            </wp:cNvGraphicFramePr>
+                            <a:graphic xmlns:a="http://schemas.openxmlformats.org/drawingml/2006/main">
+                              <a:graphicData uri="http://schemas.openxmlformats.org/drawingml/2006/picture">
+                                <pic:pic xmlns:pic="http://schemas.openxmlformats.org/drawingml/2006/picture">
+                                  <pic:nvPicPr>
+                                    <pic:cNvPr id="0" name="Picture 4"/>
+                                    <pic:cNvPicPr>
+                                      <a:picLocks noChangeAspect="1" noChangeArrowheads="1"/>
+                                    </pic:cNvPicPr>
+                                  </pic:nvPicPr>
+                                  <pic:blipFill rotWithShape="1">
+                                    <a:blip r:embed="rId4">
+                                      <a:extLst>
+                                        <a:ext uri="{28A0092B-C50C-407E-A947-70E740481C1C}">
+                                          <a14:useLocalDpi xmlns:a14="http://schemas.microsoft.com/office/drawing/2010/main" val="0"/>
+                                        </a:ext>
+                                      </a:extLst>
+                                    </a:blip>
+                                    <a:srcRect l="12474" r="52527" b="8093"/>
+                                    <a:stretch/>
+                                  </pic:blipFill>
+                                  <pic:spPr bwMode="auto">
+                                    <a:xfrm>
+                                      <a:off x="0" y="0"/>
+                                      <a:ext cx="2121985" cy="2227034"/>
+                                    </a:xfrm>
+                                    <a:prstGeom prst="rect">
+                                      <a:avLst/>
+                                    </a:prstGeom>
+                                    <a:noFill/>
+                                    <a:ln>
+                                      <a:noFill/>
+                                    </a:ln>
+                                    <a:extLst>
+                                      <a:ext uri="{53640926-AAD7-44D8-BBD7-CCE9431645EC}">
+                                        <a14:shadowObscured xmlns:a14="http://schemas.microsoft.com/office/drawing/2010/main"/>
+                                      </a:ext>
+                                    </a:extLst>
+                                  </pic:spPr>
+                                </pic:pic>
+                              </a:graphicData>
+                            </a:graphic>
+                          </wp:inline>
+                        </w:drawing>
                       </w:r>
                     </w:p>
                     <w:p>
@@ -384,37 +428,59 @@
                             </w:pPr>
                             <w:r>
                               <w:rPr>
-                                <w:color w:val="000000" w:themeColor="text1"/>
-                                <w:sz w:val="30"/>
-                                <w:szCs w:val="30"/>
+                                <w:noProof/>
                               </w:rPr>
-                              <w:t xml:space="preserve">Figure from </w:t>
-                            </w:r>
-                            <w:proofErr w:type="spellStart"/>
-                            <w:r>
-                              <w:rPr>
-                                <w:color w:val="000000" w:themeColor="text1"/>
-                                <w:sz w:val="30"/>
-                                <w:szCs w:val="30"/>
-                              </w:rPr>
-                              <w:t>M</w:t>
-                            </w:r>
-                            <w:r>
-                              <w:rPr>
-                                <w:color w:val="000000" w:themeColor="text1"/>
-                                <w:sz w:val="30"/>
-                                <w:szCs w:val="30"/>
-                              </w:rPr>
-                              <w:t>atlab</w:t>
-                            </w:r>
-                            <w:proofErr w:type="spellEnd"/>
-                            <w:r>
-                              <w:rPr>
-                                <w:color w:val="000000" w:themeColor="text1"/>
-                                <w:sz w:val="30"/>
-                                <w:szCs w:val="30"/>
-                              </w:rPr>
-                              <w:t>:</w:t>
+                              <w:drawing>
+                                <wp:inline distT="0" distB="0" distL="0" distR="0" wp14:anchorId="56766F42" wp14:editId="0BB9DC9F">
+                                  <wp:extent cx="2080260" cy="2196910"/>
+                                  <wp:effectExtent l="0" t="0" r="0" b="0"/>
+                                  <wp:docPr id="13" name="Picture 13"/>
+                                  <wp:cNvGraphicFramePr>
+                                    <a:graphicFrameLocks xmlns:a="http://schemas.openxmlformats.org/drawingml/2006/main" noChangeAspect="1"/>
+                                  </wp:cNvGraphicFramePr>
+                                  <a:graphic xmlns:a="http://schemas.openxmlformats.org/drawingml/2006/main">
+                                    <a:graphicData uri="http://schemas.openxmlformats.org/drawingml/2006/picture">
+                                      <pic:pic xmlns:pic="http://schemas.openxmlformats.org/drawingml/2006/picture">
+                                        <pic:nvPicPr>
+                                          <pic:cNvPr id="0" name="Picture 2"/>
+                                          <pic:cNvPicPr>
+                                            <a:picLocks noChangeAspect="1" noChangeArrowheads="1"/>
+                                          </pic:cNvPicPr>
+                                        </pic:nvPicPr>
+                                        <pic:blipFill rotWithShape="1">
+                                          <a:blip r:embed="rId5">
+                                            <a:extLst>
+                                              <a:ext uri="{28A0092B-C50C-407E-A947-70E740481C1C}">
+                                                <a14:useLocalDpi xmlns:a14="http://schemas.microsoft.com/office/drawing/2010/main" val="0"/>
+                                              </a:ext>
+                                            </a:extLst>
+                                          </a:blip>
+                                          <a:srcRect l="12474" r="13370" b="12572"/>
+                                          <a:stretch/>
+                                        </pic:blipFill>
+                                        <pic:spPr bwMode="auto">
+                                          <a:xfrm>
+                                            <a:off x="0" y="0"/>
+                                            <a:ext cx="2087061" cy="2204092"/>
+                                          </a:xfrm>
+                                          <a:prstGeom prst="rect">
+                                            <a:avLst/>
+                                          </a:prstGeom>
+                                          <a:noFill/>
+                                          <a:ln>
+                                            <a:noFill/>
+                                          </a:ln>
+                                          <a:extLst>
+                                            <a:ext uri="{53640926-AAD7-44D8-BBD7-CCE9431645EC}">
+                                              <a14:shadowObscured xmlns:a14="http://schemas.microsoft.com/office/drawing/2010/main"/>
+                                            </a:ext>
+                                          </a:extLst>
+                                        </pic:spPr>
+                                      </pic:pic>
+                                    </a:graphicData>
+                                  </a:graphic>
+                                </wp:inline>
+                              </w:drawing>
                             </w:r>
                           </w:p>
                           <w:p>
@@ -434,8 +500,6 @@
                               </w:rPr>
                               <w:t>Barbara Image</w:t>
                             </w:r>
-                            <w:bookmarkStart w:id="0" w:name="_GoBack"/>
-                            <w:bookmarkEnd w:id="0"/>
                           </w:p>
                         </w:txbxContent>
                       </wps:txbx>
@@ -459,7 +523,7 @@
           </mc:Choice>
           <mc:Fallback>
             <w:pict>
-              <v:rect id="Rectangle 1" o:spid="_x0000_s1027" style="position:absolute;margin-left:4.5pt;margin-top:7.15pt;width:188.55pt;height:198.55pt;z-index:251659264;visibility:visible;mso-wrap-style:square;mso-width-percent:0;mso-height-percent:0;mso-wrap-distance-left:9pt;mso-wrap-distance-top:0;mso-wrap-distance-right:9pt;mso-wrap-distance-bottom:0;mso-position-horizontal:absolute;mso-position-horizontal-relative:text;mso-position-vertical:absolute;mso-position-vertical-relative:text;mso-width-percent:0;mso-height-percent:0;mso-width-relative:margin;mso-height-relative:margin;v-text-anchor:middle" o:gfxdata="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" fillcolor="#cfcdcd [2894]" stroked="f" strokeweight="1pt">
+              <v:rect w14:anchorId="4E9EE5A1" id="Rectangle 1" o:spid="_x0000_s1027" style="position:absolute;margin-left:4.5pt;margin-top:7.15pt;width:188.55pt;height:198.55pt;z-index:251659264;visibility:visible;mso-wrap-style:square;mso-width-percent:0;mso-height-percent:0;mso-wrap-distance-left:9pt;mso-wrap-distance-top:0;mso-wrap-distance-right:9pt;mso-wrap-distance-bottom:0;mso-position-horizontal:absolute;mso-position-horizontal-relative:text;mso-position-vertical:absolute;mso-position-vertical-relative:text;mso-width-percent:0;mso-height-percent:0;mso-width-relative:margin;mso-height-relative:margin;v-text-anchor:middle" o:gfxdata="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" fillcolor="#cfcdcd [2894]" stroked="f" strokeweight="1pt">
                 <v:textbox>
                   <w:txbxContent>
                     <w:p>
@@ -473,37 +537,59 @@
                       </w:pPr>
                       <w:r>
                         <w:rPr>
-                          <w:color w:val="000000" w:themeColor="text1"/>
-                          <w:sz w:val="30"/>
-                          <w:szCs w:val="30"/>
+                          <w:noProof/>
                         </w:rPr>
-                        <w:t xml:space="preserve">Figure from </w:t>
-                      </w:r>
-                      <w:proofErr w:type="spellStart"/>
-                      <w:r>
-                        <w:rPr>
-                          <w:color w:val="000000" w:themeColor="text1"/>
-                          <w:sz w:val="30"/>
-                          <w:szCs w:val="30"/>
-                        </w:rPr>
-                        <w:t>M</w:t>
-                      </w:r>
-                      <w:r>
-                        <w:rPr>
-                          <w:color w:val="000000" w:themeColor="text1"/>
-                          <w:sz w:val="30"/>
-                          <w:szCs w:val="30"/>
-                        </w:rPr>
-                        <w:t>atlab</w:t>
-                      </w:r>
-                      <w:proofErr w:type="spellEnd"/>
-                      <w:r>
-                        <w:rPr>
-                          <w:color w:val="000000" w:themeColor="text1"/>
-                          <w:sz w:val="30"/>
-                          <w:szCs w:val="30"/>
-                        </w:rPr>
-                        <w:t>:</w:t>
+                        <w:drawing>
+                          <wp:inline distT="0" distB="0" distL="0" distR="0" wp14:anchorId="56766F42" wp14:editId="0BB9DC9F">
+                            <wp:extent cx="2080260" cy="2196910"/>
+                            <wp:effectExtent l="0" t="0" r="0" b="0"/>
+                            <wp:docPr id="13" name="Picture 13"/>
+                            <wp:cNvGraphicFramePr>
+                              <a:graphicFrameLocks xmlns:a="http://schemas.openxmlformats.org/drawingml/2006/main" noChangeAspect="1"/>
+                            </wp:cNvGraphicFramePr>
+                            <a:graphic xmlns:a="http://schemas.openxmlformats.org/drawingml/2006/main">
+                              <a:graphicData uri="http://schemas.openxmlformats.org/drawingml/2006/picture">
+                                <pic:pic xmlns:pic="http://schemas.openxmlformats.org/drawingml/2006/picture">
+                                  <pic:nvPicPr>
+                                    <pic:cNvPr id="0" name="Picture 2"/>
+                                    <pic:cNvPicPr>
+                                      <a:picLocks noChangeAspect="1" noChangeArrowheads="1"/>
+                                    </pic:cNvPicPr>
+                                  </pic:nvPicPr>
+                                  <pic:blipFill rotWithShape="1">
+                                    <a:blip r:embed="rId5">
+                                      <a:extLst>
+                                        <a:ext uri="{28A0092B-C50C-407E-A947-70E740481C1C}">
+                                          <a14:useLocalDpi xmlns:a14="http://schemas.microsoft.com/office/drawing/2010/main" val="0"/>
+                                        </a:ext>
+                                      </a:extLst>
+                                    </a:blip>
+                                    <a:srcRect l="12474" r="13370" b="12572"/>
+                                    <a:stretch/>
+                                  </pic:blipFill>
+                                  <pic:spPr bwMode="auto">
+                                    <a:xfrm>
+                                      <a:off x="0" y="0"/>
+                                      <a:ext cx="2087061" cy="2204092"/>
+                                    </a:xfrm>
+                                    <a:prstGeom prst="rect">
+                                      <a:avLst/>
+                                    </a:prstGeom>
+                                    <a:noFill/>
+                                    <a:ln>
+                                      <a:noFill/>
+                                    </a:ln>
+                                    <a:extLst>
+                                      <a:ext uri="{53640926-AAD7-44D8-BBD7-CCE9431645EC}">
+                                        <a14:shadowObscured xmlns:a14="http://schemas.microsoft.com/office/drawing/2010/main"/>
+                                      </a:ext>
+                                    </a:extLst>
+                                  </pic:spPr>
+                                </pic:pic>
+                              </a:graphicData>
+                            </a:graphic>
+                          </wp:inline>
+                        </w:drawing>
                       </w:r>
                     </w:p>
                     <w:p>
@@ -523,8 +609,6 @@
                         </w:rPr>
                         <w:t>Barbara Image</w:t>
                       </w:r>
-                      <w:bookmarkStart w:id="1" w:name="_GoBack"/>
-                      <w:bookmarkEnd w:id="1"/>
                     </w:p>
                   </w:txbxContent>
                 </v:textbox>
@@ -575,7 +659,7 @@
         <mc:AlternateContent>
           <mc:Choice Requires="wps">
             <w:drawing>
-              <wp:anchor distT="0" distB="0" distL="114300" distR="114300" simplePos="0" relativeHeight="251664384" behindDoc="0" locked="0" layoutInCell="1" allowOverlap="1" wp14:anchorId="524D702E" wp14:editId="2B63698C">
+              <wp:anchor distT="0" distB="0" distL="114300" distR="114300" simplePos="0" relativeHeight="251664384" behindDoc="0" locked="0" layoutInCell="1" allowOverlap="1" wp14:anchorId="524D702E" wp14:editId="2B1A2184">
                 <wp:simplePos x="0" y="0"/>
                 <wp:positionH relativeFrom="column">
                   <wp:posOffset>2162810</wp:posOffset>
@@ -584,13 +668,13 @@
                   <wp:posOffset>165735</wp:posOffset>
                 </wp:positionV>
                 <wp:extent cx="1205230" cy="262890"/>
-                <wp:effectExtent l="0" t="0" r="0" b="0"/>
+                <wp:effectExtent l="0" t="0" r="0" b="3810"/>
                 <wp:wrapThrough wrapText="bothSides">
                   <wp:wrapPolygon edited="0">
                     <wp:start x="0" y="0"/>
-                    <wp:lineTo x="0" y="18783"/>
-                    <wp:lineTo x="20940" y="18783"/>
-                    <wp:lineTo x="20940" y="0"/>
+                    <wp:lineTo x="0" y="20348"/>
+                    <wp:lineTo x="21168" y="20348"/>
+                    <wp:lineTo x="21168" y="0"/>
                     <wp:lineTo x="0" y="0"/>
                   </wp:wrapPolygon>
                 </wp:wrapThrough>
@@ -634,6 +718,21 @@
                           <a:schemeClr val="lt1"/>
                         </a:fontRef>
                       </wps:style>
+                      <wps:txbx>
+                        <w:txbxContent>
+                          <w:p>
+                            <w:pPr>
+                              <w:jc w:val="center"/>
+                            </w:pPr>
+                            <w:r>
+                              <w:t>10</w:t>
+                            </w:r>
+                            <w:r>
+                              <w:t>0.11</w:t>
+                            </w:r>
+                          </w:p>
+                        </w:txbxContent>
+                      </wps:txbx>
                       <wps:bodyPr rot="0" spcFirstLastPara="0" vertOverflow="overflow" horzOverflow="overflow" vert="horz" wrap="square" lIns="91440" tIns="45720" rIns="91440" bIns="45720" numCol="1" spcCol="0" rtlCol="0" fromWordArt="0" anchor="ctr" anchorCtr="0" forceAA="0" compatLnSpc="1">
                         <a:prstTxWarp prst="textNoShape">
                           <a:avLst/>
@@ -652,9 +751,24 @@
               </wp:anchor>
             </w:drawing>
           </mc:Choice>
-          <mc:Fallback xmlns:mo="http://schemas.microsoft.com/office/mac/office/2008/main" xmlns:mv="urn:schemas-microsoft-com:mac:vml" xmlns:w15="http://schemas.microsoft.com/office/word/2012/wordml">
+          <mc:Fallback>
             <w:pict>
-              <v:rect w14:anchorId="4B59D604" id="Rectangle 17" o:spid="_x0000_s1026" style="position:absolute;margin-left:170.3pt;margin-top:13.05pt;width:94.9pt;height:20.7pt;z-index:251664384;visibility:visible;mso-wrap-style:square;mso-width-percent:0;mso-height-percent:0;mso-wrap-distance-left:9pt;mso-wrap-distance-top:0;mso-wrap-distance-right:9pt;mso-wrap-distance-bottom:0;mso-position-horizontal:absolute;mso-position-horizontal-relative:text;mso-position-vertical:absolute;mso-position-vertical-relative:text;mso-width-percent:0;mso-height-percent:0;mso-width-relative:margin;mso-height-relative:margin;v-text-anchor:middle" o:gfxdata="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" fillcolor="#b4c6e7 [1300]" stroked="f" strokeweight="1pt">
+              <v:rect w14:anchorId="524D702E" id="Rectangle 17" o:spid="_x0000_s1028" style="position:absolute;margin-left:170.3pt;margin-top:13.05pt;width:94.9pt;height:20.7pt;z-index:251664384;visibility:visible;mso-wrap-style:square;mso-width-percent:0;mso-height-percent:0;mso-wrap-distance-left:9pt;mso-wrap-distance-top:0;mso-wrap-distance-right:9pt;mso-wrap-distance-bottom:0;mso-position-horizontal:absolute;mso-position-horizontal-relative:text;mso-position-vertical:absolute;mso-position-vertical-relative:text;mso-width-percent:0;mso-height-percent:0;mso-width-relative:margin;mso-height-relative:margin;v-text-anchor:middle" o:gfxdata="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" fillcolor="#b4c6e7 [1300]" stroked="f" strokeweight="1pt">
+                <v:textbox>
+                  <w:txbxContent>
+                    <w:p>
+                      <w:pPr>
+                        <w:jc w:val="center"/>
+                      </w:pPr>
+                      <w:r>
+                        <w:t>10</w:t>
+                      </w:r>
+                      <w:r>
+                        <w:t>0.11</w:t>
+                      </w:r>
+                    </w:p>
+                  </w:txbxContent>
+                </v:textbox>
                 <w10:wrap type="through"/>
               </v:rect>
             </w:pict>
@@ -676,7 +790,7 @@
         <mc:AlternateContent>
           <mc:Choice Requires="wps">
             <w:drawing>
-              <wp:anchor distT="0" distB="0" distL="114300" distR="114300" simplePos="0" relativeHeight="251666432" behindDoc="0" locked="0" layoutInCell="1" allowOverlap="1" wp14:anchorId="4BFDD8D8" wp14:editId="7876C067">
+              <wp:anchor distT="0" distB="0" distL="114300" distR="114300" simplePos="0" relativeHeight="251666432" behindDoc="0" locked="0" layoutInCell="1" allowOverlap="1" wp14:anchorId="4BFDD8D8" wp14:editId="26DC3651">
                 <wp:simplePos x="0" y="0"/>
                 <wp:positionH relativeFrom="column">
                   <wp:posOffset>2164715</wp:posOffset>
@@ -685,13 +799,13 @@
                   <wp:posOffset>168910</wp:posOffset>
                 </wp:positionV>
                 <wp:extent cx="1205230" cy="262890"/>
-                <wp:effectExtent l="0" t="0" r="0" b="0"/>
+                <wp:effectExtent l="0" t="0" r="0" b="3810"/>
                 <wp:wrapThrough wrapText="bothSides">
                   <wp:wrapPolygon edited="0">
                     <wp:start x="0" y="0"/>
-                    <wp:lineTo x="0" y="18783"/>
-                    <wp:lineTo x="20940" y="18783"/>
-                    <wp:lineTo x="20940" y="0"/>
+                    <wp:lineTo x="0" y="20348"/>
+                    <wp:lineTo x="21168" y="20348"/>
+                    <wp:lineTo x="21168" y="0"/>
                     <wp:lineTo x="0" y="0"/>
                   </wp:wrapPolygon>
                 </wp:wrapThrough>
@@ -735,6 +849,21 @@
                           <a:schemeClr val="lt1"/>
                         </a:fontRef>
                       </wps:style>
+                      <wps:txbx>
+                        <w:txbxContent>
+                          <w:p>
+                            <w:pPr>
+                              <w:jc w:val="center"/>
+                            </w:pPr>
+                            <w:r>
+                              <w:t>10</w:t>
+                            </w:r>
+                            <w:r>
+                              <w:t>0.70</w:t>
+                            </w:r>
+                          </w:p>
+                        </w:txbxContent>
+                      </wps:txbx>
                       <wps:bodyPr rot="0" spcFirstLastPara="0" vertOverflow="overflow" horzOverflow="overflow" vert="horz" wrap="square" lIns="91440" tIns="45720" rIns="91440" bIns="45720" numCol="1" spcCol="0" rtlCol="0" fromWordArt="0" anchor="ctr" anchorCtr="0" forceAA="0" compatLnSpc="1">
                         <a:prstTxWarp prst="textNoShape">
                           <a:avLst/>
@@ -753,9 +882,24 @@
               </wp:anchor>
             </w:drawing>
           </mc:Choice>
-          <mc:Fallback xmlns:mo="http://schemas.microsoft.com/office/mac/office/2008/main" xmlns:mv="urn:schemas-microsoft-com:mac:vml" xmlns:w15="http://schemas.microsoft.com/office/word/2012/wordml">
+          <mc:Fallback>
             <w:pict>
-              <v:rect w14:anchorId="3D8B8E1A" id="Rectangle 4" o:spid="_x0000_s1026" style="position:absolute;margin-left:170.45pt;margin-top:13.3pt;width:94.9pt;height:20.7pt;z-index:251666432;visibility:visible;mso-wrap-style:square;mso-width-percent:0;mso-height-percent:0;mso-wrap-distance-left:9pt;mso-wrap-distance-top:0;mso-wrap-distance-right:9pt;mso-wrap-distance-bottom:0;mso-position-horizontal:absolute;mso-position-horizontal-relative:text;mso-position-vertical:absolute;mso-position-vertical-relative:text;mso-width-percent:0;mso-height-percent:0;mso-width-relative:margin;mso-height-relative:margin;v-text-anchor:middle" o:gfxdata="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" fillcolor="#b4c6e7 [1300]" stroked="f" strokeweight="1pt">
+              <v:rect w14:anchorId="4BFDD8D8" id="Rectangle 4" o:spid="_x0000_s1029" style="position:absolute;margin-left:170.45pt;margin-top:13.3pt;width:94.9pt;height:20.7pt;z-index:251666432;visibility:visible;mso-wrap-style:square;mso-width-percent:0;mso-height-percent:0;mso-wrap-distance-left:9pt;mso-wrap-distance-top:0;mso-wrap-distance-right:9pt;mso-wrap-distance-bottom:0;mso-position-horizontal:absolute;mso-position-horizontal-relative:text;mso-position-vertical:absolute;mso-position-vertical-relative:text;mso-width-percent:0;mso-height-percent:0;mso-width-relative:margin;mso-height-relative:margin;v-text-anchor:middle" o:gfxdata="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" fillcolor="#b4c6e7 [1300]" stroked="f" strokeweight="1pt">
+                <v:textbox>
+                  <w:txbxContent>
+                    <w:p>
+                      <w:pPr>
+                        <w:jc w:val="center"/>
+                      </w:pPr>
+                      <w:r>
+                        <w:t>10</w:t>
+                      </w:r>
+                      <w:r>
+                        <w:t>0.70</w:t>
+                      </w:r>
+                    </w:p>
+                  </w:txbxContent>
+                </v:textbox>
                 <w10:wrap type="through"/>
               </v:rect>
             </w:pict>
@@ -777,7 +921,7 @@
         <mc:AlternateContent>
           <mc:Choice Requires="wps">
             <w:drawing>
-              <wp:anchor distT="0" distB="0" distL="114300" distR="114300" simplePos="0" relativeHeight="251668480" behindDoc="0" locked="0" layoutInCell="1" allowOverlap="1" wp14:anchorId="624020AD" wp14:editId="5E1EFFB1">
+              <wp:anchor distT="0" distB="0" distL="114300" distR="114300" simplePos="0" relativeHeight="251668480" behindDoc="0" locked="0" layoutInCell="1" allowOverlap="1" wp14:anchorId="624020AD" wp14:editId="45909511">
                 <wp:simplePos x="0" y="0"/>
                 <wp:positionH relativeFrom="column">
                   <wp:posOffset>3141345</wp:posOffset>
@@ -786,13 +930,13 @@
                   <wp:posOffset>145415</wp:posOffset>
                 </wp:positionV>
                 <wp:extent cx="1205230" cy="262890"/>
-                <wp:effectExtent l="0" t="0" r="0" b="0"/>
+                <wp:effectExtent l="0" t="0" r="0" b="3810"/>
                 <wp:wrapThrough wrapText="bothSides">
                   <wp:wrapPolygon edited="0">
                     <wp:start x="0" y="0"/>
-                    <wp:lineTo x="0" y="18783"/>
-                    <wp:lineTo x="20940" y="18783"/>
-                    <wp:lineTo x="20940" y="0"/>
+                    <wp:lineTo x="0" y="20348"/>
+                    <wp:lineTo x="21168" y="20348"/>
+                    <wp:lineTo x="21168" y="0"/>
                     <wp:lineTo x="0" y="0"/>
                   </wp:wrapPolygon>
                 </wp:wrapThrough>
@@ -836,6 +980,18 @@
                           <a:schemeClr val="lt1"/>
                         </a:fontRef>
                       </wps:style>
+                      <wps:txbx>
+                        <w:txbxContent>
+                          <w:p>
+                            <w:pPr>
+                              <w:jc w:val="center"/>
+                            </w:pPr>
+                            <w:r>
+                              <w:t>4</w:t>
+                            </w:r>
+                          </w:p>
+                        </w:txbxContent>
+                      </wps:txbx>
                       <wps:bodyPr rot="0" spcFirstLastPara="0" vertOverflow="overflow" horzOverflow="overflow" vert="horz" wrap="square" lIns="91440" tIns="45720" rIns="91440" bIns="45720" numCol="1" spcCol="0" rtlCol="0" fromWordArt="0" anchor="ctr" anchorCtr="0" forceAA="0" compatLnSpc="1">
                         <a:prstTxWarp prst="textNoShape">
                           <a:avLst/>
@@ -854,9 +1010,21 @@
               </wp:anchor>
             </w:drawing>
           </mc:Choice>
-          <mc:Fallback xmlns:mo="http://schemas.microsoft.com/office/mac/office/2008/main" xmlns:mv="urn:schemas-microsoft-com:mac:vml" xmlns:w15="http://schemas.microsoft.com/office/word/2012/wordml">
+          <mc:Fallback>
             <w:pict>
-              <v:rect w14:anchorId="6AF3EDAA" id="Rectangle 6" o:spid="_x0000_s1026" style="position:absolute;margin-left:247.35pt;margin-top:11.45pt;width:94.9pt;height:20.7pt;z-index:251668480;visibility:visible;mso-wrap-style:square;mso-width-percent:0;mso-height-percent:0;mso-wrap-distance-left:9pt;mso-wrap-distance-top:0;mso-wrap-distance-right:9pt;mso-wrap-distance-bottom:0;mso-position-horizontal:absolute;mso-position-horizontal-relative:text;mso-position-vertical:absolute;mso-position-vertical-relative:text;mso-width-percent:0;mso-height-percent:0;mso-width-relative:margin;mso-height-relative:margin;v-text-anchor:middle" o:gfxdata="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" fillcolor="#b4c6e7 [1300]" stroked="f" strokeweight="1pt">
+              <v:rect w14:anchorId="624020AD" id="Rectangle 6" o:spid="_x0000_s1030" style="position:absolute;margin-left:247.35pt;margin-top:11.45pt;width:94.9pt;height:20.7pt;z-index:251668480;visibility:visible;mso-wrap-style:square;mso-width-percent:0;mso-height-percent:0;mso-wrap-distance-left:9pt;mso-wrap-distance-top:0;mso-wrap-distance-right:9pt;mso-wrap-distance-bottom:0;mso-position-horizontal:absolute;mso-position-horizontal-relative:text;mso-position-vertical:absolute;mso-position-vertical-relative:text;mso-width-percent:0;mso-height-percent:0;mso-width-relative:margin;mso-height-relative:margin;v-text-anchor:middle" o:gfxdata="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" fillcolor="#b4c6e7 [1300]" stroked="f" strokeweight="1pt">
+                <v:textbox>
+                  <w:txbxContent>
+                    <w:p>
+                      <w:pPr>
+                        <w:jc w:val="center"/>
+                      </w:pPr>
+                      <w:r>
+                        <w:t>4</w:t>
+                      </w:r>
+                    </w:p>
+                  </w:txbxContent>
+                </v:textbox>
                 <w10:wrap type="through"/>
               </v:rect>
             </w:pict>
@@ -878,7 +1046,7 @@
         <mc:AlternateContent>
           <mc:Choice Requires="wps">
             <w:drawing>
-              <wp:anchor distT="0" distB="0" distL="114300" distR="114300" simplePos="0" relativeHeight="251670528" behindDoc="0" locked="0" layoutInCell="1" allowOverlap="1" wp14:anchorId="21B3968D" wp14:editId="1CDF0627">
+              <wp:anchor distT="0" distB="0" distL="114300" distR="114300" simplePos="0" relativeHeight="251670528" behindDoc="0" locked="0" layoutInCell="1" allowOverlap="1" wp14:anchorId="21B3968D" wp14:editId="565C5F8A">
                 <wp:simplePos x="0" y="0"/>
                 <wp:positionH relativeFrom="column">
                   <wp:posOffset>3140710</wp:posOffset>
@@ -887,13 +1055,13 @@
                   <wp:posOffset>189230</wp:posOffset>
                 </wp:positionV>
                 <wp:extent cx="1205230" cy="262890"/>
-                <wp:effectExtent l="0" t="0" r="0" b="0"/>
+                <wp:effectExtent l="0" t="0" r="0" b="3810"/>
                 <wp:wrapThrough wrapText="bothSides">
                   <wp:wrapPolygon edited="0">
                     <wp:start x="0" y="0"/>
-                    <wp:lineTo x="0" y="18783"/>
-                    <wp:lineTo x="20940" y="18783"/>
-                    <wp:lineTo x="20940" y="0"/>
+                    <wp:lineTo x="0" y="20348"/>
+                    <wp:lineTo x="21168" y="20348"/>
+                    <wp:lineTo x="21168" y="0"/>
                     <wp:lineTo x="0" y="0"/>
                   </wp:wrapPolygon>
                 </wp:wrapThrough>
@@ -937,6 +1105,18 @@
                           <a:schemeClr val="lt1"/>
                         </a:fontRef>
                       </wps:style>
+                      <wps:txbx>
+                        <w:txbxContent>
+                          <w:p>
+                            <w:pPr>
+                              <w:jc w:val="center"/>
+                            </w:pPr>
+                            <w:r>
+                              <w:t>4</w:t>
+                            </w:r>
+                          </w:p>
+                        </w:txbxContent>
+                      </wps:txbx>
                       <wps:bodyPr rot="0" spcFirstLastPara="0" vertOverflow="overflow" horzOverflow="overflow" vert="horz" wrap="square" lIns="91440" tIns="45720" rIns="91440" bIns="45720" numCol="1" spcCol="0" rtlCol="0" fromWordArt="0" anchor="ctr" anchorCtr="0" forceAA="0" compatLnSpc="1">
                         <a:prstTxWarp prst="textNoShape">
                           <a:avLst/>
@@ -955,9 +1135,21 @@
               </wp:anchor>
             </w:drawing>
           </mc:Choice>
-          <mc:Fallback xmlns:mo="http://schemas.microsoft.com/office/mac/office/2008/main" xmlns:mv="urn:schemas-microsoft-com:mac:vml" xmlns:w15="http://schemas.microsoft.com/office/word/2012/wordml">
+          <mc:Fallback>
             <w:pict>
-              <v:rect w14:anchorId="23B79DB9" id="Rectangle 7" o:spid="_x0000_s1026" style="position:absolute;margin-left:247.3pt;margin-top:14.9pt;width:94.9pt;height:20.7pt;z-index:251670528;visibility:visible;mso-wrap-style:square;mso-width-percent:0;mso-height-percent:0;mso-wrap-distance-left:9pt;mso-wrap-distance-top:0;mso-wrap-distance-right:9pt;mso-wrap-distance-bottom:0;mso-position-horizontal:absolute;mso-position-horizontal-relative:text;mso-position-vertical:absolute;mso-position-vertical-relative:text;mso-width-percent:0;mso-height-percent:0;mso-width-relative:margin;mso-height-relative:margin;v-text-anchor:middle" o:gfxdata="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" fillcolor="#b4c6e7 [1300]" stroked="f" strokeweight="1pt">
+              <v:rect w14:anchorId="21B3968D" id="Rectangle 7" o:spid="_x0000_s1031" style="position:absolute;margin-left:247.3pt;margin-top:14.9pt;width:94.9pt;height:20.7pt;z-index:251670528;visibility:visible;mso-wrap-style:square;mso-width-percent:0;mso-height-percent:0;mso-wrap-distance-left:9pt;mso-wrap-distance-top:0;mso-wrap-distance-right:9pt;mso-wrap-distance-bottom:0;mso-position-horizontal:absolute;mso-position-horizontal-relative:text;mso-position-vertical:absolute;mso-position-vertical-relative:text;mso-width-percent:0;mso-height-percent:0;mso-width-relative:margin;mso-height-relative:margin;v-text-anchor:middle" o:gfxdata="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" fillcolor="#b4c6e7 [1300]" stroked="f" strokeweight="1pt">
+                <v:textbox>
+                  <w:txbxContent>
+                    <w:p>
+                      <w:pPr>
+                        <w:jc w:val="center"/>
+                      </w:pPr>
+                      <w:r>
+                        <w:t>4</w:t>
+                      </w:r>
+                    </w:p>
+                  </w:txbxContent>
+                </v:textbox>
                 <w10:wrap type="through"/>
               </v:rect>
             </w:pict>
@@ -1004,22 +1196,22 @@
         <mc:AlternateContent>
           <mc:Choice Requires="wps">
             <w:drawing>
-              <wp:anchor distT="0" distB="0" distL="114300" distR="114300" simplePos="0" relativeHeight="251672576" behindDoc="0" locked="0" layoutInCell="1" allowOverlap="1" wp14:anchorId="1F229286" wp14:editId="2930129B">
+              <wp:anchor distT="0" distB="0" distL="114300" distR="114300" simplePos="0" relativeHeight="251672576" behindDoc="0" locked="0" layoutInCell="1" allowOverlap="1" wp14:anchorId="1F229286" wp14:editId="0DCFE108">
                 <wp:simplePos x="0" y="0"/>
                 <wp:positionH relativeFrom="column">
-                  <wp:posOffset>1537335</wp:posOffset>
+                  <wp:posOffset>563880</wp:posOffset>
                 </wp:positionH>
                 <wp:positionV relativeFrom="paragraph">
-                  <wp:posOffset>142240</wp:posOffset>
+                  <wp:posOffset>165735</wp:posOffset>
                 </wp:positionV>
-                <wp:extent cx="2280285" cy="2273935"/>
-                <wp:effectExtent l="0" t="0" r="5715" b="12065"/>
+                <wp:extent cx="4587240" cy="2273935"/>
+                <wp:effectExtent l="0" t="0" r="3810" b="0"/>
                 <wp:wrapThrough wrapText="bothSides">
                   <wp:wrapPolygon edited="0">
                     <wp:start x="0" y="0"/>
-                    <wp:lineTo x="0" y="21473"/>
-                    <wp:lineTo x="21414" y="21473"/>
-                    <wp:lineTo x="21414" y="0"/>
+                    <wp:lineTo x="0" y="21353"/>
+                    <wp:lineTo x="21528" y="21353"/>
+                    <wp:lineTo x="21528" y="0"/>
                     <wp:lineTo x="0" y="0"/>
                   </wp:wrapPolygon>
                 </wp:wrapThrough>
@@ -1032,7 +1224,7 @@
                       <wps:spPr>
                         <a:xfrm>
                           <a:off x="0" y="0"/>
-                          <a:ext cx="2280285" cy="2273935"/>
+                          <a:ext cx="4587240" cy="2273935"/>
                         </a:xfrm>
                         <a:prstGeom prst="rect">
                           <a:avLst/>
@@ -1075,37 +1267,59 @@
                             </w:pPr>
                             <w:r>
                               <w:rPr>
-                                <w:color w:val="000000" w:themeColor="text1"/>
-                                <w:sz w:val="30"/>
-                                <w:szCs w:val="30"/>
+                                <w:noProof/>
                               </w:rPr>
-                              <w:t xml:space="preserve">Figure from </w:t>
-                            </w:r>
-                            <w:proofErr w:type="spellStart"/>
-                            <w:r>
-                              <w:rPr>
-                                <w:color w:val="000000" w:themeColor="text1"/>
-                                <w:sz w:val="30"/>
-                                <w:szCs w:val="30"/>
-                              </w:rPr>
-                              <w:t>M</w:t>
-                            </w:r>
-                            <w:r>
-                              <w:rPr>
-                                <w:color w:val="000000" w:themeColor="text1"/>
-                                <w:sz w:val="30"/>
-                                <w:szCs w:val="30"/>
-                              </w:rPr>
-                              <w:t>atlab</w:t>
-                            </w:r>
-                            <w:proofErr w:type="spellEnd"/>
-                            <w:r>
-                              <w:rPr>
-                                <w:color w:val="000000" w:themeColor="text1"/>
-                                <w:sz w:val="30"/>
-                                <w:szCs w:val="30"/>
-                              </w:rPr>
-                              <w:t>:</w:t>
+                              <w:drawing>
+                                <wp:inline distT="0" distB="0" distL="0" distR="0" wp14:anchorId="6E0D466F" wp14:editId="2B7B2AEB">
+                                  <wp:extent cx="4176189" cy="1950720"/>
+                                  <wp:effectExtent l="0" t="0" r="0" b="0"/>
+                                  <wp:docPr id="19" name="Picture 19"/>
+                                  <wp:cNvGraphicFramePr>
+                                    <a:graphicFrameLocks xmlns:a="http://schemas.openxmlformats.org/drawingml/2006/main" noChangeAspect="1"/>
+                                  </wp:cNvGraphicFramePr>
+                                  <a:graphic xmlns:a="http://schemas.openxmlformats.org/drawingml/2006/main">
+                                    <a:graphicData uri="http://schemas.openxmlformats.org/drawingml/2006/picture">
+                                      <pic:pic xmlns:pic="http://schemas.openxmlformats.org/drawingml/2006/picture">
+                                        <pic:nvPicPr>
+                                          <pic:cNvPr id="0" name="Picture 10"/>
+                                          <pic:cNvPicPr>
+                                            <a:picLocks noChangeAspect="1" noChangeArrowheads="1"/>
+                                          </pic:cNvPicPr>
+                                        </pic:nvPicPr>
+                                        <pic:blipFill rotWithShape="1">
+                                          <a:blip r:embed="rId6">
+                                            <a:extLst>
+                                              <a:ext uri="{28A0092B-C50C-407E-A947-70E740481C1C}">
+                                                <a14:useLocalDpi xmlns:a14="http://schemas.microsoft.com/office/drawing/2010/main" val="0"/>
+                                              </a:ext>
+                                            </a:extLst>
+                                          </a:blip>
+                                          <a:srcRect l="12319" r="8560" b="9458"/>
+                                          <a:stretch/>
+                                        </pic:blipFill>
+                                        <pic:spPr bwMode="auto">
+                                          <a:xfrm>
+                                            <a:off x="0" y="0"/>
+                                            <a:ext cx="4181613" cy="1953253"/>
+                                          </a:xfrm>
+                                          <a:prstGeom prst="rect">
+                                            <a:avLst/>
+                                          </a:prstGeom>
+                                          <a:noFill/>
+                                          <a:ln>
+                                            <a:noFill/>
+                                          </a:ln>
+                                          <a:extLst>
+                                            <a:ext uri="{53640926-AAD7-44D8-BBD7-CCE9431645EC}">
+                                              <a14:shadowObscured xmlns:a14="http://schemas.microsoft.com/office/drawing/2010/main"/>
+                                            </a:ext>
+                                          </a:extLst>
+                                        </pic:spPr>
+                                      </pic:pic>
+                                    </a:graphicData>
+                                  </a:graphic>
+                                </wp:inline>
+                              </w:drawing>
                             </w:r>
                           </w:p>
                           <w:p>
@@ -1146,9 +1360,9 @@
               </wp:anchor>
             </w:drawing>
           </mc:Choice>
-          <mc:Fallback xmlns:mo="http://schemas.microsoft.com/office/mac/office/2008/main" xmlns:mv="urn:schemas-microsoft-com:mac:vml" xmlns:w15="http://schemas.microsoft.com/office/word/2012/wordml">
+          <mc:Fallback>
             <w:pict>
-              <v:rect w14:anchorId="1F229286" id="Rectangle 8" o:spid="_x0000_s1027" style="position:absolute;margin-left:121.05pt;margin-top:11.2pt;width:179.55pt;height:179.05pt;z-index:251672576;visibility:visible;mso-wrap-style:square;mso-width-percent:0;mso-height-percent:0;mso-wrap-distance-left:9pt;mso-wrap-distance-top:0;mso-wrap-distance-right:9pt;mso-wrap-distance-bottom:0;mso-position-horizontal:absolute;mso-position-horizontal-relative:text;mso-position-vertical:absolute;mso-position-vertical-relative:text;mso-width-percent:0;mso-height-percent:0;mso-width-relative:margin;mso-height-relative:margin;v-text-anchor:middle" o:gfxdata="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" fillcolor="#cfcdcd [2894]" stroked="f" strokeweight="1pt">
+              <v:rect w14:anchorId="1F229286" id="Rectangle 8" o:spid="_x0000_s1032" style="position:absolute;margin-left:44.4pt;margin-top:13.05pt;width:361.2pt;height:179.05pt;z-index:251672576;visibility:visible;mso-wrap-style:square;mso-width-percent:0;mso-height-percent:0;mso-wrap-distance-left:9pt;mso-wrap-distance-top:0;mso-wrap-distance-right:9pt;mso-wrap-distance-bottom:0;mso-position-horizontal:absolute;mso-position-horizontal-relative:text;mso-position-vertical:absolute;mso-position-vertical-relative:text;mso-width-percent:0;mso-height-percent:0;mso-width-relative:margin;mso-height-relative:margin;v-text-anchor:middle" o:gfxdata="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" fillcolor="#cfcdcd [2894]" stroked="f" strokeweight="1pt">
                 <v:textbox>
                   <w:txbxContent>
                     <w:p>
@@ -1162,37 +1376,59 @@
                       </w:pPr>
                       <w:r>
                         <w:rPr>
-                          <w:color w:val="000000" w:themeColor="text1"/>
-                          <w:sz w:val="30"/>
-                          <w:szCs w:val="30"/>
+                          <w:noProof/>
                         </w:rPr>
-                        <w:t xml:space="preserve">Figure from </w:t>
-                      </w:r>
-                      <w:proofErr w:type="spellStart"/>
-                      <w:r>
-                        <w:rPr>
-                          <w:color w:val="000000" w:themeColor="text1"/>
-                          <w:sz w:val="30"/>
-                          <w:szCs w:val="30"/>
-                        </w:rPr>
-                        <w:t>M</w:t>
-                      </w:r>
-                      <w:r>
-                        <w:rPr>
-                          <w:color w:val="000000" w:themeColor="text1"/>
-                          <w:sz w:val="30"/>
-                          <w:szCs w:val="30"/>
-                        </w:rPr>
-                        <w:t>atlab</w:t>
-                      </w:r>
-                      <w:proofErr w:type="spellEnd"/>
-                      <w:r>
-                        <w:rPr>
-                          <w:color w:val="000000" w:themeColor="text1"/>
-                          <w:sz w:val="30"/>
-                          <w:szCs w:val="30"/>
-                        </w:rPr>
-                        <w:t>:</w:t>
+                        <w:drawing>
+                          <wp:inline distT="0" distB="0" distL="0" distR="0" wp14:anchorId="6E0D466F" wp14:editId="2B7B2AEB">
+                            <wp:extent cx="4176189" cy="1950720"/>
+                            <wp:effectExtent l="0" t="0" r="0" b="0"/>
+                            <wp:docPr id="19" name="Picture 19"/>
+                            <wp:cNvGraphicFramePr>
+                              <a:graphicFrameLocks xmlns:a="http://schemas.openxmlformats.org/drawingml/2006/main" noChangeAspect="1"/>
+                            </wp:cNvGraphicFramePr>
+                            <a:graphic xmlns:a="http://schemas.openxmlformats.org/drawingml/2006/main">
+                              <a:graphicData uri="http://schemas.openxmlformats.org/drawingml/2006/picture">
+                                <pic:pic xmlns:pic="http://schemas.openxmlformats.org/drawingml/2006/picture">
+                                  <pic:nvPicPr>
+                                    <pic:cNvPr id="0" name="Picture 10"/>
+                                    <pic:cNvPicPr>
+                                      <a:picLocks noChangeAspect="1" noChangeArrowheads="1"/>
+                                    </pic:cNvPicPr>
+                                  </pic:nvPicPr>
+                                  <pic:blipFill rotWithShape="1">
+                                    <a:blip r:embed="rId6">
+                                      <a:extLst>
+                                        <a:ext uri="{28A0092B-C50C-407E-A947-70E740481C1C}">
+                                          <a14:useLocalDpi xmlns:a14="http://schemas.microsoft.com/office/drawing/2010/main" val="0"/>
+                                        </a:ext>
+                                      </a:extLst>
+                                    </a:blip>
+                                    <a:srcRect l="12319" r="8560" b="9458"/>
+                                    <a:stretch/>
+                                  </pic:blipFill>
+                                  <pic:spPr bwMode="auto">
+                                    <a:xfrm>
+                                      <a:off x="0" y="0"/>
+                                      <a:ext cx="4181613" cy="1953253"/>
+                                    </a:xfrm>
+                                    <a:prstGeom prst="rect">
+                                      <a:avLst/>
+                                    </a:prstGeom>
+                                    <a:noFill/>
+                                    <a:ln>
+                                      <a:noFill/>
+                                    </a:ln>
+                                    <a:extLst>
+                                      <a:ext uri="{53640926-AAD7-44D8-BBD7-CCE9431645EC}">
+                                        <a14:shadowObscured xmlns:a14="http://schemas.microsoft.com/office/drawing/2010/main"/>
+                                      </a:ext>
+                                    </a:extLst>
+                                  </pic:spPr>
+                                </pic:pic>
+                              </a:graphicData>
+                            </a:graphic>
+                          </wp:inline>
+                        </w:drawing>
                       </w:r>
                     </w:p>
                     <w:p>
@@ -1232,18 +1468,17 @@
     <w:p/>
     <w:p/>
     <w:p/>
-    <w:p/>
-    <w:p/>
     <w:p>
       <w:r>
         <w:rPr>
           <w:noProof/>
           <w:lang w:bidi="he-IL"/>
         </w:rPr>
+        <w:lastRenderedPageBreak/>
         <mc:AlternateContent>
           <mc:Choice Requires="wps">
             <w:drawing>
-              <wp:anchor distT="0" distB="0" distL="114300" distR="114300" simplePos="0" relativeHeight="251688960" behindDoc="0" locked="0" layoutInCell="1" allowOverlap="1" wp14:anchorId="747BA0F4" wp14:editId="74D26671">
+              <wp:anchor distT="0" distB="0" distL="114300" distR="114300" simplePos="0" relativeHeight="251688960" behindDoc="0" locked="0" layoutInCell="1" allowOverlap="1" wp14:anchorId="747BA0F4" wp14:editId="52A1737D">
                 <wp:simplePos x="0" y="0"/>
                 <wp:positionH relativeFrom="column">
                   <wp:posOffset>-42545</wp:posOffset>
@@ -1302,6 +1537,41 @@
                           <a:schemeClr val="lt1"/>
                         </a:fontRef>
                       </wps:style>
+                      <wps:txbx>
+                        <w:txbxContent>
+                          <w:p>
+                            <w:pPr>
+                              <w:jc w:val="center"/>
+                            </w:pPr>
+                            <w:r>
+                              <w:t>The learned dictionary matches the pattern (</w:t>
+                            </w:r>
+                            <w:r>
+                              <w:t xml:space="preserve">intensity, </w:t>
+                            </w:r>
+                            <w:r>
+                              <w:t>orientation and scale) of the fabrics</w:t>
+                            </w:r>
+                            <w:r>
+                              <w:t xml:space="preserve"> and other characteristics</w:t>
+                            </w:r>
+                            <w:r>
+                              <w:t xml:space="preserve"> in the image.</w:t>
+                            </w:r>
+                            <w:r>
+                              <w:t xml:space="preserve"> </w:t>
+                            </w:r>
+                            <w:r>
+                              <w:t>Also, there was a bias correction to match the gray level intensity in the image.</w:t>
+                            </w:r>
+                          </w:p>
+                          <w:p>
+                            <w:pPr>
+                              <w:jc w:val="center"/>
+                            </w:pPr>
+                          </w:p>
+                        </w:txbxContent>
+                      </wps:txbx>
                       <wps:bodyPr rot="0" spcFirstLastPara="0" vertOverflow="overflow" horzOverflow="overflow" vert="horz" wrap="square" lIns="91440" tIns="45720" rIns="91440" bIns="45720" numCol="1" spcCol="0" rtlCol="0" fromWordArt="0" anchor="ctr" anchorCtr="0" forceAA="0" compatLnSpc="1">
                         <a:prstTxWarp prst="textNoShape">
                           <a:avLst/>
@@ -1322,7 +1592,42 @@
           </mc:Choice>
           <mc:Fallback>
             <w:pict>
-              <v:rect id="Rectangle 3" o:spid="_x0000_s1026" style="position:absolute;margin-left:-3.35pt;margin-top:22.15pt;width:440.95pt;height:90.95pt;z-index:251688960;visibility:visible;mso-wrap-style:square;mso-width-percent:0;mso-height-percent:0;mso-wrap-distance-left:9pt;mso-wrap-distance-top:0;mso-wrap-distance-right:9pt;mso-wrap-distance-bottom:0;mso-position-horizontal:absolute;mso-position-horizontal-relative:text;mso-position-vertical:absolute;mso-position-vertical-relative:text;mso-width-percent:0;mso-height-percent:0;mso-width-relative:margin;mso-height-relative:margin;v-text-anchor:middle" o:gfxdata="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" fillcolor="#b4c6e7 [1300]" stroked="f" strokeweight="1pt">
+              <v:rect w14:anchorId="747BA0F4" id="Rectangle 3" o:spid="_x0000_s1033" style="position:absolute;margin-left:-3.35pt;margin-top:22.15pt;width:440.95pt;height:90.95pt;z-index:251688960;visibility:visible;mso-wrap-style:square;mso-width-percent:0;mso-height-percent:0;mso-wrap-distance-left:9pt;mso-wrap-distance-top:0;mso-wrap-distance-right:9pt;mso-wrap-distance-bottom:0;mso-position-horizontal:absolute;mso-position-horizontal-relative:text;mso-position-vertical:absolute;mso-position-vertical-relative:text;mso-width-percent:0;mso-height-percent:0;mso-width-relative:margin;mso-height-relative:margin;v-text-anchor:middle" o:gfxdata="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" fillcolor="#b4c6e7 [1300]" stroked="f" strokeweight="1pt">
+                <v:textbox>
+                  <w:txbxContent>
+                    <w:p>
+                      <w:pPr>
+                        <w:jc w:val="center"/>
+                      </w:pPr>
+                      <w:r>
+                        <w:t>The learned dictionary matches the pattern (</w:t>
+                      </w:r>
+                      <w:r>
+                        <w:t xml:space="preserve">intensity, </w:t>
+                      </w:r>
+                      <w:r>
+                        <w:t>orientation and scale) of the fabrics</w:t>
+                      </w:r>
+                      <w:r>
+                        <w:t xml:space="preserve"> and other characteristics</w:t>
+                      </w:r>
+                      <w:r>
+                        <w:t xml:space="preserve"> in the image.</w:t>
+                      </w:r>
+                      <w:r>
+                        <w:t xml:space="preserve"> </w:t>
+                      </w:r>
+                      <w:r>
+                        <w:t>Also, there was a bias correction to match the gray level intensity in the image.</w:t>
+                      </w:r>
+                    </w:p>
+                    <w:p>
+                      <w:pPr>
+                        <w:jc w:val="center"/>
+                      </w:pPr>
+                    </w:p>
+                  </w:txbxContent>
+                </v:textbox>
                 <w10:wrap type="through"/>
               </v:rect>
             </w:pict>
@@ -1343,26 +1648,26 @@
         <mc:AlternateContent>
           <mc:Choice Requires="wps">
             <w:drawing>
-              <wp:anchor distT="0" distB="0" distL="114300" distR="114300" simplePos="0" relativeHeight="251676672" behindDoc="0" locked="0" layoutInCell="1" allowOverlap="1" wp14:anchorId="0DE18AD8" wp14:editId="1E21026F">
+              <wp:anchor distT="0" distB="0" distL="114300" distR="114300" simplePos="0" relativeHeight="251674624" behindDoc="0" locked="0" layoutInCell="1" allowOverlap="1" wp14:anchorId="5ABE98DA" wp14:editId="3D55B180">
                 <wp:simplePos x="0" y="0"/>
                 <wp:positionH relativeFrom="column">
-                  <wp:posOffset>2798445</wp:posOffset>
+                  <wp:posOffset>0</wp:posOffset>
                 </wp:positionH>
                 <wp:positionV relativeFrom="paragraph">
-                  <wp:posOffset>347980</wp:posOffset>
+                  <wp:posOffset>360045</wp:posOffset>
                 </wp:positionV>
-                <wp:extent cx="2708910" cy="2701290"/>
-                <wp:effectExtent l="0" t="0" r="8890" b="0"/>
+                <wp:extent cx="5546725" cy="2672715"/>
+                <wp:effectExtent l="0" t="0" r="0" b="0"/>
                 <wp:wrapThrough wrapText="bothSides">
                   <wp:wrapPolygon edited="0">
                     <wp:start x="0" y="0"/>
-                    <wp:lineTo x="0" y="21326"/>
-                    <wp:lineTo x="21468" y="21326"/>
-                    <wp:lineTo x="21468" y="0"/>
+                    <wp:lineTo x="0" y="21400"/>
+                    <wp:lineTo x="21513" y="21400"/>
+                    <wp:lineTo x="21513" y="0"/>
                     <wp:lineTo x="0" y="0"/>
                   </wp:wrapPolygon>
                 </wp:wrapThrough>
-                <wp:docPr id="10" name="Rectangle 10"/>
+                <wp:docPr id="9" name="Rectangle 9"/>
                 <wp:cNvGraphicFramePr/>
                 <a:graphic xmlns:a="http://schemas.openxmlformats.org/drawingml/2006/main">
                   <a:graphicData uri="http://schemas.microsoft.com/office/word/2010/wordprocessingShape">
@@ -1371,7 +1676,7 @@
                       <wps:spPr>
                         <a:xfrm>
                           <a:off x="0" y="0"/>
-                          <a:ext cx="2708910" cy="2701290"/>
+                          <a:ext cx="5546725" cy="2672715"/>
                         </a:xfrm>
                         <a:prstGeom prst="rect">
                           <a:avLst/>
@@ -1408,43 +1713,62 @@
                               <w:jc w:val="center"/>
                               <w:rPr>
                                 <w:color w:val="000000" w:themeColor="text1"/>
-                                <w:sz w:val="30"/>
-                                <w:szCs w:val="30"/>
+                                <w:sz w:val="26"/>
+                                <w:szCs w:val="26"/>
                               </w:rPr>
                             </w:pPr>
                             <w:r>
                               <w:rPr>
-                                <w:color w:val="000000" w:themeColor="text1"/>
-                                <w:sz w:val="30"/>
-                                <w:szCs w:val="30"/>
+                                <w:noProof/>
                               </w:rPr>
-                              <w:t xml:space="preserve">Figure from </w:t>
-                            </w:r>
-                            <w:proofErr w:type="spellStart"/>
-                            <w:r>
-                              <w:rPr>
-                                <w:color w:val="000000" w:themeColor="text1"/>
-                                <w:sz w:val="30"/>
-                                <w:szCs w:val="30"/>
-                              </w:rPr>
-                              <w:t>M</w:t>
-                            </w:r>
-                            <w:r>
-                              <w:rPr>
-                                <w:color w:val="000000" w:themeColor="text1"/>
-                                <w:sz w:val="30"/>
-                                <w:szCs w:val="30"/>
-                              </w:rPr>
-                              <w:t>atlab</w:t>
-                            </w:r>
-                            <w:proofErr w:type="spellEnd"/>
-                            <w:r>
-                              <w:rPr>
-                                <w:color w:val="000000" w:themeColor="text1"/>
-                                <w:sz w:val="30"/>
-                                <w:szCs w:val="30"/>
-                              </w:rPr>
-                              <w:t>:</w:t>
+                              <w:drawing>
+                                <wp:inline distT="0" distB="0" distL="0" distR="0" wp14:anchorId="6D29A0F5" wp14:editId="3A89BD8D">
+                                  <wp:extent cx="5351145" cy="2316480"/>
+                                  <wp:effectExtent l="0" t="0" r="1905" b="7620"/>
+                                  <wp:docPr id="20" name="Picture 20"/>
+                                  <wp:cNvGraphicFramePr>
+                                    <a:graphicFrameLocks xmlns:a="http://schemas.openxmlformats.org/drawingml/2006/main" noChangeAspect="1"/>
+                                  </wp:cNvGraphicFramePr>
+                                  <a:graphic xmlns:a="http://schemas.openxmlformats.org/drawingml/2006/main">
+                                    <a:graphicData uri="http://schemas.openxmlformats.org/drawingml/2006/picture">
+                                      <pic:pic xmlns:pic="http://schemas.openxmlformats.org/drawingml/2006/picture">
+                                        <pic:nvPicPr>
+                                          <pic:cNvPr id="0" name="Picture 12"/>
+                                          <pic:cNvPicPr>
+                                            <a:picLocks noChangeAspect="1" noChangeArrowheads="1"/>
+                                          </pic:cNvPicPr>
+                                        </pic:nvPicPr>
+                                        <pic:blipFill>
+                                          <a:blip r:embed="rId7">
+                                            <a:extLst>
+                                              <a:ext uri="{28A0092B-C50C-407E-A947-70E740481C1C}">
+                                                <a14:useLocalDpi xmlns:a14="http://schemas.microsoft.com/office/drawing/2010/main" val="0"/>
+                                              </a:ext>
+                                            </a:extLst>
+                                          </a:blip>
+                                          <a:srcRect/>
+                                          <a:stretch>
+                                            <a:fillRect/>
+                                          </a:stretch>
+                                        </pic:blipFill>
+                                        <pic:spPr bwMode="auto">
+                                          <a:xfrm>
+                                            <a:off x="0" y="0"/>
+                                            <a:ext cx="5351145" cy="2316480"/>
+                                          </a:xfrm>
+                                          <a:prstGeom prst="rect">
+                                            <a:avLst/>
+                                          </a:prstGeom>
+                                          <a:noFill/>
+                                          <a:ln>
+                                            <a:noFill/>
+                                          </a:ln>
+                                        </pic:spPr>
+                                      </pic:pic>
+                                    </a:graphicData>
+                                  </a:graphic>
+                                </wp:inline>
+                              </w:drawing>
                             </w:r>
                           </w:p>
                           <w:p>
@@ -1462,6 +1786,22 @@
                                 <w:sz w:val="26"/>
                                 <w:szCs w:val="26"/>
                               </w:rPr>
+                              <w:t>Average MSE vs. # iterations</w:t>
+                            </w:r>
+                            <w:r>
+                              <w:rPr>
+                                <w:color w:val="000000" w:themeColor="text1"/>
+                                <w:sz w:val="26"/>
+                                <w:szCs w:val="26"/>
+                              </w:rPr>
+                              <w:t xml:space="preserve"> (left) </w:t>
+                            </w:r>
+                            <w:r>
+                              <w:rPr>
+                                <w:color w:val="000000" w:themeColor="text1"/>
+                                <w:sz w:val="26"/>
+                                <w:szCs w:val="26"/>
+                              </w:rPr>
                               <w:t xml:space="preserve">Average # </w:t>
                             </w:r>
                             <w:proofErr w:type="spellStart"/>
@@ -1482,6 +1822,24 @@
                               </w:rPr>
                               <w:t xml:space="preserve"> vs. # iterations</w:t>
                             </w:r>
+                            <w:r>
+                              <w:rPr>
+                                <w:color w:val="000000" w:themeColor="text1"/>
+                                <w:sz w:val="26"/>
+                                <w:szCs w:val="26"/>
+                              </w:rPr>
+                              <w:t xml:space="preserve"> (right)</w:t>
+                            </w:r>
+                          </w:p>
+                          <w:p>
+                            <w:pPr>
+                              <w:jc w:val="center"/>
+                              <w:rPr>
+                                <w:color w:val="000000" w:themeColor="text1"/>
+                                <w:sz w:val="26"/>
+                                <w:szCs w:val="26"/>
+                              </w:rPr>
+                            </w:pPr>
                           </w:p>
                         </w:txbxContent>
                       </wps:txbx>
@@ -1505,7 +1863,7 @@
           </mc:Choice>
           <mc:Fallback>
             <w:pict>
-              <v:rect id="Rectangle 10" o:spid="_x0000_s1029" style="position:absolute;margin-left:220.35pt;margin-top:27.4pt;width:213.3pt;height:212.7pt;z-index:251676672;visibility:visible;mso-wrap-style:square;mso-width-percent:0;mso-height-percent:0;mso-wrap-distance-left:9pt;mso-wrap-distance-top:0;mso-wrap-distance-right:9pt;mso-wrap-distance-bottom:0;mso-position-horizontal:absolute;mso-position-horizontal-relative:text;mso-position-vertical:absolute;mso-position-vertical-relative:text;mso-width-percent:0;mso-height-percent:0;mso-width-relative:margin;mso-height-relative:margin;v-text-anchor:middle" o:gfxdata="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" fillcolor="#cfcdcd [2894]" stroked="f" strokeweight="1pt">
+              <v:rect w14:anchorId="5ABE98DA" id="Rectangle 9" o:spid="_x0000_s1034" style="position:absolute;margin-left:0;margin-top:28.35pt;width:436.75pt;height:210.45pt;z-index:251674624;visibility:visible;mso-wrap-style:square;mso-width-percent:0;mso-height-percent:0;mso-wrap-distance-left:9pt;mso-wrap-distance-top:0;mso-wrap-distance-right:9pt;mso-wrap-distance-bottom:0;mso-position-horizontal:absolute;mso-position-horizontal-relative:text;mso-position-vertical:absolute;mso-position-vertical-relative:text;mso-width-percent:0;mso-height-percent:0;mso-width-relative:margin;mso-height-relative:margin;v-text-anchor:middle" o:gfxdata="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" fillcolor="#cfcdcd [2894]" stroked="f" strokeweight="1pt">
                 <v:textbox>
                   <w:txbxContent>
                     <w:p>
@@ -1513,43 +1871,62 @@
                         <w:jc w:val="center"/>
                         <w:rPr>
                           <w:color w:val="000000" w:themeColor="text1"/>
-                          <w:sz w:val="30"/>
-                          <w:szCs w:val="30"/>
+                          <w:sz w:val="26"/>
+                          <w:szCs w:val="26"/>
                         </w:rPr>
                       </w:pPr>
                       <w:r>
                         <w:rPr>
-                          <w:color w:val="000000" w:themeColor="text1"/>
-                          <w:sz w:val="30"/>
-                          <w:szCs w:val="30"/>
+                          <w:noProof/>
                         </w:rPr>
-                        <w:t xml:space="preserve">Figure from </w:t>
-                      </w:r>
-                      <w:proofErr w:type="spellStart"/>
-                      <w:r>
-                        <w:rPr>
-                          <w:color w:val="000000" w:themeColor="text1"/>
-                          <w:sz w:val="30"/>
-                          <w:szCs w:val="30"/>
-                        </w:rPr>
-                        <w:t>M</w:t>
-                      </w:r>
-                      <w:r>
-                        <w:rPr>
-                          <w:color w:val="000000" w:themeColor="text1"/>
-                          <w:sz w:val="30"/>
-                          <w:szCs w:val="30"/>
-                        </w:rPr>
-                        <w:t>atlab</w:t>
-                      </w:r>
-                      <w:proofErr w:type="spellEnd"/>
-                      <w:r>
-                        <w:rPr>
-                          <w:color w:val="000000" w:themeColor="text1"/>
-                          <w:sz w:val="30"/>
-                          <w:szCs w:val="30"/>
-                        </w:rPr>
-                        <w:t>:</w:t>
+                        <w:drawing>
+                          <wp:inline distT="0" distB="0" distL="0" distR="0" wp14:anchorId="6D29A0F5" wp14:editId="3A89BD8D">
+                            <wp:extent cx="5351145" cy="2316480"/>
+                            <wp:effectExtent l="0" t="0" r="1905" b="7620"/>
+                            <wp:docPr id="20" name="Picture 20"/>
+                            <wp:cNvGraphicFramePr>
+                              <a:graphicFrameLocks xmlns:a="http://schemas.openxmlformats.org/drawingml/2006/main" noChangeAspect="1"/>
+                            </wp:cNvGraphicFramePr>
+                            <a:graphic xmlns:a="http://schemas.openxmlformats.org/drawingml/2006/main">
+                              <a:graphicData uri="http://schemas.openxmlformats.org/drawingml/2006/picture">
+                                <pic:pic xmlns:pic="http://schemas.openxmlformats.org/drawingml/2006/picture">
+                                  <pic:nvPicPr>
+                                    <pic:cNvPr id="0" name="Picture 12"/>
+                                    <pic:cNvPicPr>
+                                      <a:picLocks noChangeAspect="1" noChangeArrowheads="1"/>
+                                    </pic:cNvPicPr>
+                                  </pic:nvPicPr>
+                                  <pic:blipFill>
+                                    <a:blip r:embed="rId7">
+                                      <a:extLst>
+                                        <a:ext uri="{28A0092B-C50C-407E-A947-70E740481C1C}">
+                                          <a14:useLocalDpi xmlns:a14="http://schemas.microsoft.com/office/drawing/2010/main" val="0"/>
+                                        </a:ext>
+                                      </a:extLst>
+                                    </a:blip>
+                                    <a:srcRect/>
+                                    <a:stretch>
+                                      <a:fillRect/>
+                                    </a:stretch>
+                                  </pic:blipFill>
+                                  <pic:spPr bwMode="auto">
+                                    <a:xfrm>
+                                      <a:off x="0" y="0"/>
+                                      <a:ext cx="5351145" cy="2316480"/>
+                                    </a:xfrm>
+                                    <a:prstGeom prst="rect">
+                                      <a:avLst/>
+                                    </a:prstGeom>
+                                    <a:noFill/>
+                                    <a:ln>
+                                      <a:noFill/>
+                                    </a:ln>
+                                  </pic:spPr>
+                                </pic:pic>
+                              </a:graphicData>
+                            </a:graphic>
+                          </wp:inline>
+                        </w:drawing>
                       </w:r>
                     </w:p>
                     <w:p>
@@ -1567,6 +1944,22 @@
                           <w:sz w:val="26"/>
                           <w:szCs w:val="26"/>
                         </w:rPr>
+                        <w:t>Average MSE vs. # iterations</w:t>
+                      </w:r>
+                      <w:r>
+                        <w:rPr>
+                          <w:color w:val="000000" w:themeColor="text1"/>
+                          <w:sz w:val="26"/>
+                          <w:szCs w:val="26"/>
+                        </w:rPr>
+                        <w:t xml:space="preserve"> (left) </w:t>
+                      </w:r>
+                      <w:r>
+                        <w:rPr>
+                          <w:color w:val="000000" w:themeColor="text1"/>
+                          <w:sz w:val="26"/>
+                          <w:szCs w:val="26"/>
+                        </w:rPr>
                         <w:t xml:space="preserve">Average # </w:t>
                       </w:r>
                       <w:proofErr w:type="spellStart"/>
@@ -1587,231 +1980,13 @@
                         </w:rPr>
                         <w:t xml:space="preserve"> vs. # iterations</w:t>
                       </w:r>
-                    </w:p>
-                  </w:txbxContent>
-                </v:textbox>
-                <w10:wrap type="through"/>
-              </v:rect>
-            </w:pict>
-          </mc:Fallback>
-        </mc:AlternateContent>
-      </w:r>
-      <w:r>
-        <w:t xml:space="preserve">Average MSE and number of </w:t>
-      </w:r>
-      <w:proofErr w:type="spellStart"/>
-      <w:r>
-        <w:t>nonzeros</w:t>
-      </w:r>
-      <w:proofErr w:type="spellEnd"/>
-      <w:r>
-        <w:t xml:space="preserve"> as a function of the iteration</w:t>
-      </w:r>
-      <w:r>
-        <w:t xml:space="preserve"> (train-set)</w:t>
-      </w:r>
-      <w:r>
-        <w:t>:</w:t>
-      </w:r>
-    </w:p>
-    <w:p>
-      <w:r>
-        <w:rPr>
-          <w:noProof/>
-          <w:lang w:bidi="he-IL"/>
-        </w:rPr>
-        <mc:AlternateContent>
-          <mc:Choice Requires="wps">
-            <w:drawing>
-              <wp:anchor distT="0" distB="0" distL="114300" distR="114300" simplePos="0" relativeHeight="251674624" behindDoc="0" locked="0" layoutInCell="1" allowOverlap="1" wp14:anchorId="5ABE98DA" wp14:editId="4E05A20E">
-                <wp:simplePos x="0" y="0"/>
-                <wp:positionH relativeFrom="column">
-                  <wp:posOffset>0</wp:posOffset>
-                </wp:positionH>
-                <wp:positionV relativeFrom="paragraph">
-                  <wp:posOffset>175895</wp:posOffset>
-                </wp:positionV>
-                <wp:extent cx="2680335" cy="2672715"/>
-                <wp:effectExtent l="0" t="0" r="12065" b="0"/>
-                <wp:wrapThrough wrapText="bothSides">
-                  <wp:wrapPolygon edited="0">
-                    <wp:start x="0" y="0"/>
-                    <wp:lineTo x="0" y="21349"/>
-                    <wp:lineTo x="21493" y="21349"/>
-                    <wp:lineTo x="21493" y="0"/>
-                    <wp:lineTo x="0" y="0"/>
-                  </wp:wrapPolygon>
-                </wp:wrapThrough>
-                <wp:docPr id="9" name="Rectangle 9"/>
-                <wp:cNvGraphicFramePr/>
-                <a:graphic xmlns:a="http://schemas.openxmlformats.org/drawingml/2006/main">
-                  <a:graphicData uri="http://schemas.microsoft.com/office/word/2010/wordprocessingShape">
-                    <wps:wsp>
-                      <wps:cNvSpPr/>
-                      <wps:spPr>
-                        <a:xfrm>
-                          <a:off x="0" y="0"/>
-                          <a:ext cx="2680335" cy="2672715"/>
-                        </a:xfrm>
-                        <a:prstGeom prst="rect">
-                          <a:avLst/>
-                        </a:prstGeom>
-                        <a:solidFill>
-                          <a:schemeClr val="bg2">
-                            <a:lumMod val="90000"/>
-                          </a:schemeClr>
-                        </a:solidFill>
-                        <a:ln>
-                          <a:noFill/>
-                        </a:ln>
-                      </wps:spPr>
-                      <wps:style>
-                        <a:lnRef idx="2">
-                          <a:schemeClr val="accent1">
-                            <a:shade val="50000"/>
-                          </a:schemeClr>
-                        </a:lnRef>
-                        <a:fillRef idx="1">
-                          <a:schemeClr val="accent1"/>
-                        </a:fillRef>
-                        <a:effectRef idx="0">
-                          <a:schemeClr val="accent1"/>
-                        </a:effectRef>
-                        <a:fontRef idx="minor">
-                          <a:schemeClr val="lt1"/>
-                        </a:fontRef>
-                      </wps:style>
-                      <wps:txbx>
-                        <w:txbxContent>
-                          <w:p>
-                            <w:pPr>
-                              <w:jc w:val="center"/>
-                              <w:rPr>
-                                <w:color w:val="000000" w:themeColor="text1"/>
-                                <w:sz w:val="30"/>
-                                <w:szCs w:val="30"/>
-                              </w:rPr>
-                            </w:pPr>
-                            <w:r>
-                              <w:rPr>
-                                <w:color w:val="000000" w:themeColor="text1"/>
-                                <w:sz w:val="30"/>
-                                <w:szCs w:val="30"/>
-                              </w:rPr>
-                              <w:t xml:space="preserve">Figure from </w:t>
-                            </w:r>
-                            <w:proofErr w:type="spellStart"/>
-                            <w:r>
-                              <w:rPr>
-                                <w:color w:val="000000" w:themeColor="text1"/>
-                                <w:sz w:val="30"/>
-                                <w:szCs w:val="30"/>
-                              </w:rPr>
-                              <w:t>M</w:t>
-                            </w:r>
-                            <w:r>
-                              <w:rPr>
-                                <w:color w:val="000000" w:themeColor="text1"/>
-                                <w:sz w:val="30"/>
-                                <w:szCs w:val="30"/>
-                              </w:rPr>
-                              <w:t>atlab</w:t>
-                            </w:r>
-                            <w:proofErr w:type="spellEnd"/>
-                            <w:r>
-                              <w:rPr>
-                                <w:color w:val="000000" w:themeColor="text1"/>
-                                <w:sz w:val="30"/>
-                                <w:szCs w:val="30"/>
-                              </w:rPr>
-                              <w:t>:</w:t>
-                            </w:r>
-                          </w:p>
-                          <w:p>
-                            <w:pPr>
-                              <w:jc w:val="center"/>
-                              <w:rPr>
-                                <w:color w:val="000000" w:themeColor="text1"/>
-                                <w:sz w:val="26"/>
-                                <w:szCs w:val="26"/>
-                              </w:rPr>
-                            </w:pPr>
-                            <w:r>
-                              <w:rPr>
-                                <w:color w:val="000000" w:themeColor="text1"/>
-                                <w:sz w:val="26"/>
-                                <w:szCs w:val="26"/>
-                              </w:rPr>
-                              <w:t>Average MSE vs. # iterations</w:t>
-                            </w:r>
-                          </w:p>
-                        </w:txbxContent>
-                      </wps:txbx>
-                      <wps:bodyPr rot="0" spcFirstLastPara="0" vertOverflow="overflow" horzOverflow="overflow" vert="horz" wrap="square" lIns="91440" tIns="45720" rIns="91440" bIns="45720" numCol="1" spcCol="0" rtlCol="0" fromWordArt="0" anchor="ctr" anchorCtr="0" forceAA="0" compatLnSpc="1">
-                        <a:prstTxWarp prst="textNoShape">
-                          <a:avLst/>
-                        </a:prstTxWarp>
-                        <a:noAutofit/>
-                      </wps:bodyPr>
-                    </wps:wsp>
-                  </a:graphicData>
-                </a:graphic>
-                <wp14:sizeRelH relativeFrom="margin">
-                  <wp14:pctWidth>0</wp14:pctWidth>
-                </wp14:sizeRelH>
-                <wp14:sizeRelV relativeFrom="margin">
-                  <wp14:pctHeight>0</wp14:pctHeight>
-                </wp14:sizeRelV>
-              </wp:anchor>
-            </w:drawing>
-          </mc:Choice>
-          <mc:Fallback>
-            <w:pict>
-              <v:rect id="Rectangle 9" o:spid="_x0000_s1030" style="position:absolute;margin-left:0;margin-top:13.85pt;width:211.05pt;height:210.45pt;z-index:251674624;visibility:visible;mso-wrap-style:square;mso-width-percent:0;mso-height-percent:0;mso-wrap-distance-left:9pt;mso-wrap-distance-top:0;mso-wrap-distance-right:9pt;mso-wrap-distance-bottom:0;mso-position-horizontal:absolute;mso-position-horizontal-relative:text;mso-position-vertical:absolute;mso-position-vertical-relative:text;mso-width-percent:0;mso-height-percent:0;mso-width-relative:margin;mso-height-relative:margin;v-text-anchor:middle" o:gfxdata="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" fillcolor="#cfcdcd [2894]" stroked="f" strokeweight="1pt">
-                <v:textbox>
-                  <w:txbxContent>
-                    <w:p>
-                      <w:pPr>
-                        <w:jc w:val="center"/>
+                      <w:r>
                         <w:rPr>
                           <w:color w:val="000000" w:themeColor="text1"/>
-                          <w:sz w:val="30"/>
-                          <w:szCs w:val="30"/>
+                          <w:sz w:val="26"/>
+                          <w:szCs w:val="26"/>
                         </w:rPr>
-                      </w:pPr>
-                      <w:r>
-                        <w:rPr>
-                          <w:color w:val="000000" w:themeColor="text1"/>
-                          <w:sz w:val="30"/>
-                          <w:szCs w:val="30"/>
-                        </w:rPr>
-                        <w:t xml:space="preserve">Figure from </w:t>
-                      </w:r>
-                      <w:proofErr w:type="spellStart"/>
-                      <w:r>
-                        <w:rPr>
-                          <w:color w:val="000000" w:themeColor="text1"/>
-                          <w:sz w:val="30"/>
-                          <w:szCs w:val="30"/>
-                        </w:rPr>
-                        <w:t>M</w:t>
-                      </w:r>
-                      <w:r>
-                        <w:rPr>
-                          <w:color w:val="000000" w:themeColor="text1"/>
-                          <w:sz w:val="30"/>
-                          <w:szCs w:val="30"/>
-                        </w:rPr>
-                        <w:t>atlab</w:t>
-                      </w:r>
-                      <w:proofErr w:type="spellEnd"/>
-                      <w:r>
-                        <w:rPr>
-                          <w:color w:val="000000" w:themeColor="text1"/>
-                          <w:sz w:val="30"/>
-                          <w:szCs w:val="30"/>
-                        </w:rPr>
-                        <w:t>:</w:t>
+                        <w:t xml:space="preserve"> (right)</w:t>
                       </w:r>
                     </w:p>
                     <w:p>
@@ -1823,14 +1998,6 @@
                           <w:szCs w:val="26"/>
                         </w:rPr>
                       </w:pPr>
-                      <w:r>
-                        <w:rPr>
-                          <w:color w:val="000000" w:themeColor="text1"/>
-                          <w:sz w:val="26"/>
-                          <w:szCs w:val="26"/>
-                        </w:rPr>
-                        <w:t>Average MSE vs. # iterations</w:t>
-                      </w:r>
                     </w:p>
                   </w:txbxContent>
                 </v:textbox>
@@ -1840,7 +2007,23 @@
           </mc:Fallback>
         </mc:AlternateContent>
       </w:r>
+      <w:r>
+        <w:t>Average MSE and number of non</w:t>
+      </w:r>
+      <w:r>
+        <w:t>-</w:t>
+      </w:r>
+      <w:r>
+        <w:t>zeros as a function of the iteration</w:t>
+      </w:r>
+      <w:r>
+        <w:t xml:space="preserve"> (train-set)</w:t>
+      </w:r>
+      <w:r>
+        <w:t>:</w:t>
+      </w:r>
     </w:p>
+    <w:p/>
     <w:p>
       <w:r>
         <w:rPr>
@@ -1850,7 +2033,7 @@
         <mc:AlternateContent>
           <mc:Choice Requires="wps">
             <w:drawing>
-              <wp:anchor distT="0" distB="0" distL="114300" distR="114300" simplePos="0" relativeHeight="251678720" behindDoc="0" locked="0" layoutInCell="1" allowOverlap="1" wp14:anchorId="7C940B32" wp14:editId="22F5D013">
+              <wp:anchor distT="0" distB="0" distL="114300" distR="114300" simplePos="0" relativeHeight="251678720" behindDoc="0" locked="0" layoutInCell="1" allowOverlap="1" wp14:anchorId="7C940B32" wp14:editId="75806A10">
                 <wp:simplePos x="0" y="0"/>
                 <wp:positionH relativeFrom="column">
                   <wp:posOffset>-46990</wp:posOffset>
@@ -1909,6 +2092,30 @@
                           <a:schemeClr val="lt1"/>
                         </a:fontRef>
                       </wps:style>
+                      <wps:txbx>
+                        <w:txbxContent>
+                          <w:p>
+                            <w:pPr>
+                              <w:jc w:val="center"/>
+                            </w:pPr>
+                            <w:r>
+                              <w:t>T</w:t>
+                            </w:r>
+                            <w:r>
+                              <w:t>he average representation error</w:t>
+                            </w:r>
+                            <w:r>
+                              <w:t xml:space="preserve"> decreased from around 100 to 80 in 20 iterations. It seems that provided more iterations, the error would keep decreasing significantly.</w:t>
+                            </w:r>
+                            <w:r>
+                              <w:t xml:space="preserve"> The average cardinality was constant</w:t>
+                            </w:r>
+                            <w:r>
+                              <w:t xml:space="preserve"> across all iterations.</w:t>
+                            </w:r>
+                          </w:p>
+                        </w:txbxContent>
+                      </wps:txbx>
                       <wps:bodyPr rot="0" spcFirstLastPara="0" vertOverflow="overflow" horzOverflow="overflow" vert="horz" wrap="square" lIns="91440" tIns="45720" rIns="91440" bIns="45720" numCol="1" spcCol="0" rtlCol="0" fromWordArt="0" anchor="ctr" anchorCtr="0" forceAA="0" compatLnSpc="1">
                         <a:prstTxWarp prst="textNoShape">
                           <a:avLst/>
@@ -1929,7 +2136,31 @@
           </mc:Choice>
           <mc:Fallback>
             <w:pict>
-              <v:rect id="Rectangle 24" o:spid="_x0000_s1026" style="position:absolute;margin-left:-3.7pt;margin-top:19.45pt;width:440.95pt;height:90.95pt;z-index:251678720;visibility:visible;mso-wrap-style:square;mso-width-percent:0;mso-height-percent:0;mso-wrap-distance-left:9pt;mso-wrap-distance-top:0;mso-wrap-distance-right:9pt;mso-wrap-distance-bottom:0;mso-position-horizontal:absolute;mso-position-horizontal-relative:text;mso-position-vertical:absolute;mso-position-vertical-relative:text;mso-width-percent:0;mso-height-percent:0;mso-width-relative:margin;mso-height-relative:margin;v-text-anchor:middle" o:gfxdata="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" fillcolor="#b4c6e7 [1300]" stroked="f" strokeweight="1pt">
+              <v:rect w14:anchorId="7C940B32" id="Rectangle 24" o:spid="_x0000_s1035" style="position:absolute;margin-left:-3.7pt;margin-top:19.45pt;width:440.95pt;height:90.95pt;z-index:251678720;visibility:visible;mso-wrap-style:square;mso-width-percent:0;mso-height-percent:0;mso-wrap-distance-left:9pt;mso-wrap-distance-top:0;mso-wrap-distance-right:9pt;mso-wrap-distance-bottom:0;mso-position-horizontal:absolute;mso-position-horizontal-relative:text;mso-position-vertical:absolute;mso-position-vertical-relative:text;mso-width-percent:0;mso-height-percent:0;mso-width-relative:margin;mso-height-relative:margin;v-text-anchor:middle" o:gfxdata="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" fillcolor="#b4c6e7 [1300]" stroked="f" strokeweight="1pt">
+                <v:textbox>
+                  <w:txbxContent>
+                    <w:p>
+                      <w:pPr>
+                        <w:jc w:val="center"/>
+                      </w:pPr>
+                      <w:r>
+                        <w:t>T</w:t>
+                      </w:r>
+                      <w:r>
+                        <w:t>he average representation error</w:t>
+                      </w:r>
+                      <w:r>
+                        <w:t xml:space="preserve"> decreased from around 100 to 80 in 20 iterations. It seems that provided more iterations, the error would keep decreasing significantly.</w:t>
+                      </w:r>
+                      <w:r>
+                        <w:t xml:space="preserve"> The average cardinality was constant</w:t>
+                      </w:r>
+                      <w:r>
+                        <w:t xml:space="preserve"> across all iterations.</w:t>
+                      </w:r>
+                    </w:p>
+                  </w:txbxContent>
+                </v:textbox>
                 <w10:wrap type="through"/>
               </v:rect>
             </w:pict>
@@ -1949,7 +2180,7 @@
         <mc:AlternateContent>
           <mc:Choice Requires="wps">
             <w:drawing>
-              <wp:anchor distT="0" distB="0" distL="114300" distR="114300" simplePos="0" relativeHeight="251680768" behindDoc="0" locked="0" layoutInCell="1" allowOverlap="1" wp14:anchorId="73D3DA9C" wp14:editId="470EE8C0">
+              <wp:anchor distT="0" distB="0" distL="114300" distR="114300" simplePos="0" relativeHeight="251680768" behindDoc="0" locked="0" layoutInCell="1" allowOverlap="1" wp14:anchorId="73D3DA9C" wp14:editId="3CD13F43">
                 <wp:simplePos x="0" y="0"/>
                 <wp:positionH relativeFrom="column">
                   <wp:posOffset>2074545</wp:posOffset>
@@ -2008,6 +2239,21 @@
                           <a:schemeClr val="lt1"/>
                         </a:fontRef>
                       </wps:style>
+                      <wps:txbx>
+                        <w:txbxContent>
+                          <w:p>
+                            <w:pPr>
+                              <w:jc w:val="center"/>
+                            </w:pPr>
+                            <w:r>
+                              <w:t>81.</w:t>
+                            </w:r>
+                            <w:r>
+                              <w:t>51</w:t>
+                            </w:r>
+                          </w:p>
+                        </w:txbxContent>
+                      </wps:txbx>
                       <wps:bodyPr rot="0" spcFirstLastPara="0" vertOverflow="overflow" horzOverflow="overflow" vert="horz" wrap="square" lIns="91440" tIns="45720" rIns="91440" bIns="45720" numCol="1" spcCol="0" rtlCol="0" fromWordArt="0" anchor="ctr" anchorCtr="0" forceAA="0" compatLnSpc="1">
                         <a:prstTxWarp prst="textNoShape">
                           <a:avLst/>
@@ -2028,7 +2274,22 @@
           </mc:Choice>
           <mc:Fallback>
             <w:pict>
-              <v:rect id="Rectangle 11" o:spid="_x0000_s1026" style="position:absolute;margin-left:163.35pt;margin-top:11.85pt;width:94.9pt;height:20.7pt;z-index:251680768;visibility:visible;mso-wrap-style:square;mso-width-percent:0;mso-height-percent:0;mso-wrap-distance-left:9pt;mso-wrap-distance-top:0;mso-wrap-distance-right:9pt;mso-wrap-distance-bottom:0;mso-position-horizontal:absolute;mso-position-horizontal-relative:text;mso-position-vertical:absolute;mso-position-vertical-relative:text;mso-width-percent:0;mso-height-percent:0;mso-width-relative:margin;mso-height-relative:margin;v-text-anchor:middle" o:gfxdata="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" fillcolor="#b4c6e7 [1300]" stroked="f" strokeweight="1pt">
+              <v:rect w14:anchorId="73D3DA9C" id="Rectangle 11" o:spid="_x0000_s1036" style="position:absolute;margin-left:163.35pt;margin-top:11.85pt;width:94.9pt;height:20.7pt;z-index:251680768;visibility:visible;mso-wrap-style:square;mso-width-percent:0;mso-height-percent:0;mso-wrap-distance-left:9pt;mso-wrap-distance-top:0;mso-wrap-distance-right:9pt;mso-wrap-distance-bottom:0;mso-position-horizontal:absolute;mso-position-horizontal-relative:text;mso-position-vertical:absolute;mso-position-vertical-relative:text;mso-width-percent:0;mso-height-percent:0;mso-width-relative:margin;mso-height-relative:margin;v-text-anchor:middle" o:gfxdata="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" fillcolor="#b4c6e7 [1300]" stroked="f" strokeweight="1pt">
+                <v:textbox>
+                  <w:txbxContent>
+                    <w:p>
+                      <w:pPr>
+                        <w:jc w:val="center"/>
+                      </w:pPr>
+                      <w:r>
+                        <w:t>81.</w:t>
+                      </w:r>
+                      <w:r>
+                        <w:t>51</w:t>
+                      </w:r>
+                    </w:p>
+                  </w:txbxContent>
+                </v:textbox>
                 <w10:wrap type="through"/>
               </v:rect>
             </w:pict>
@@ -2051,7 +2312,7 @@
         <mc:AlternateContent>
           <mc:Choice Requires="wps">
             <w:drawing>
-              <wp:anchor distT="0" distB="0" distL="114300" distR="114300" simplePos="0" relativeHeight="251682816" behindDoc="0" locked="0" layoutInCell="1" allowOverlap="1" wp14:anchorId="61B7C6EA" wp14:editId="4FFE875E">
+              <wp:anchor distT="0" distB="0" distL="114300" distR="114300" simplePos="0" relativeHeight="251682816" behindDoc="0" locked="0" layoutInCell="1" allowOverlap="1" wp14:anchorId="61B7C6EA" wp14:editId="13547798">
                 <wp:simplePos x="0" y="0"/>
                 <wp:positionH relativeFrom="column">
                   <wp:posOffset>-57150</wp:posOffset>
@@ -2060,13 +2321,13 @@
                   <wp:posOffset>205740</wp:posOffset>
                 </wp:positionV>
                 <wp:extent cx="5600065" cy="802640"/>
-                <wp:effectExtent l="0" t="0" r="0" b="10160"/>
+                <wp:effectExtent l="0" t="0" r="635" b="0"/>
                 <wp:wrapThrough wrapText="bothSides">
                   <wp:wrapPolygon edited="0">
                     <wp:start x="0" y="0"/>
-                    <wp:lineTo x="0" y="21190"/>
-                    <wp:lineTo x="21455" y="21190"/>
-                    <wp:lineTo x="21455" y="0"/>
+                    <wp:lineTo x="0" y="21019"/>
+                    <wp:lineTo x="21529" y="21019"/>
+                    <wp:lineTo x="21529" y="0"/>
                     <wp:lineTo x="0" y="0"/>
                   </wp:wrapPolygon>
                 </wp:wrapThrough>
@@ -2110,6 +2371,41 @@
                           <a:schemeClr val="lt1"/>
                         </a:fontRef>
                       </wps:style>
+                      <wps:txbx>
+                        <w:txbxContent>
+                          <w:p>
+                            <w:pPr>
+                              <w:jc w:val="center"/>
+                            </w:pPr>
+                            <w:r>
+                              <w:t xml:space="preserve">Like expected, the obtained </w:t>
+                            </w:r>
+                            <w:r>
+                              <w:t>average MSE for test set</w:t>
+                            </w:r>
+                            <w:r>
+                              <w:t xml:space="preserve"> was slightly larger than the MSE for the train set </w:t>
+                            </w:r>
+                            <w:r>
+                              <w:t>(8</w:t>
+                            </w:r>
+                            <w:r>
+                              <w:t>0</w:t>
+                            </w:r>
+                            <w:r>
+                              <w:t>.</w:t>
+                            </w:r>
+                            <w:r>
+                              <w:t>36</w:t>
+                            </w:r>
+                            <w:bookmarkStart w:id="0" w:name="_GoBack"/>
+                            <w:bookmarkEnd w:id="0"/>
+                            <w:r>
+                              <w:t>). The learned dictionary seems to generalize well for the test patches of this image. The same cannot be said for images in general.</w:t>
+                            </w:r>
+                          </w:p>
+                        </w:txbxContent>
+                      </wps:txbx>
                       <wps:bodyPr rot="0" spcFirstLastPara="0" vertOverflow="overflow" horzOverflow="overflow" vert="horz" wrap="square" lIns="91440" tIns="45720" rIns="91440" bIns="45720" numCol="1" spcCol="0" rtlCol="0" fromWordArt="0" anchor="ctr" anchorCtr="0" forceAA="0" compatLnSpc="1">
                         <a:prstTxWarp prst="textNoShape">
                           <a:avLst/>
@@ -2128,9 +2424,44 @@
               </wp:anchor>
             </w:drawing>
           </mc:Choice>
-          <mc:Fallback xmlns:mo="http://schemas.microsoft.com/office/mac/office/2008/main" xmlns:mv="urn:schemas-microsoft-com:mac:vml" xmlns:w15="http://schemas.microsoft.com/office/word/2012/wordml">
+          <mc:Fallback>
             <w:pict>
-              <v:rect w14:anchorId="46872F69" id="Rectangle 12" o:spid="_x0000_s1026" style="position:absolute;margin-left:-4.5pt;margin-top:16.2pt;width:440.95pt;height:63.2pt;z-index:251682816;visibility:visible;mso-wrap-style:square;mso-width-percent:0;mso-height-percent:0;mso-wrap-distance-left:9pt;mso-wrap-distance-top:0;mso-wrap-distance-right:9pt;mso-wrap-distance-bottom:0;mso-position-horizontal:absolute;mso-position-horizontal-relative:text;mso-position-vertical:absolute;mso-position-vertical-relative:text;mso-width-percent:0;mso-height-percent:0;mso-width-relative:margin;mso-height-relative:margin;v-text-anchor:middle" o:gfxdata="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" fillcolor="#b4c6e7 [1300]" stroked="f" strokeweight="1pt">
+              <v:rect w14:anchorId="61B7C6EA" id="Rectangle 12" o:spid="_x0000_s1037" style="position:absolute;margin-left:-4.5pt;margin-top:16.2pt;width:440.95pt;height:63.2pt;z-index:251682816;visibility:visible;mso-wrap-style:square;mso-width-percent:0;mso-height-percent:0;mso-wrap-distance-left:9pt;mso-wrap-distance-top:0;mso-wrap-distance-right:9pt;mso-wrap-distance-bottom:0;mso-position-horizontal:absolute;mso-position-horizontal-relative:text;mso-position-vertical:absolute;mso-position-vertical-relative:text;mso-width-percent:0;mso-height-percent:0;mso-width-relative:margin;mso-height-relative:margin;v-text-anchor:middle" o:gfxdata="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" fillcolor="#b4c6e7 [1300]" stroked="f" strokeweight="1pt">
+                <v:textbox>
+                  <w:txbxContent>
+                    <w:p>
+                      <w:pPr>
+                        <w:jc w:val="center"/>
+                      </w:pPr>
+                      <w:r>
+                        <w:t xml:space="preserve">Like expected, the obtained </w:t>
+                      </w:r>
+                      <w:r>
+                        <w:t>average MSE for test set</w:t>
+                      </w:r>
+                      <w:r>
+                        <w:t xml:space="preserve"> was slightly larger than the MSE for the train set </w:t>
+                      </w:r>
+                      <w:r>
+                        <w:t>(8</w:t>
+                      </w:r>
+                      <w:r>
+                        <w:t>0</w:t>
+                      </w:r>
+                      <w:r>
+                        <w:t>.</w:t>
+                      </w:r>
+                      <w:r>
+                        <w:t>36</w:t>
+                      </w:r>
+                      <w:bookmarkStart w:id="1" w:name="_GoBack"/>
+                      <w:bookmarkEnd w:id="1"/>
+                      <w:r>
+                        <w:t>). The learned dictionary seems to generalize well for the test patches of this image. The same cannot be said for images in general.</w:t>
+                      </w:r>
+                    </w:p>
+                  </w:txbxContent>
+                </v:textbox>
                 <w10:wrap type="through"/>
               </v:rect>
             </w:pict>
@@ -2152,7 +2483,7 @@
         <mc:AlternateContent>
           <mc:Choice Requires="wps">
             <w:drawing>
-              <wp:anchor distT="0" distB="0" distL="114300" distR="114300" simplePos="0" relativeHeight="251684864" behindDoc="0" locked="0" layoutInCell="1" allowOverlap="1" wp14:anchorId="46B804D9" wp14:editId="28598C2D">
+              <wp:anchor distT="0" distB="0" distL="114300" distR="114300" simplePos="0" relativeHeight="251684864" behindDoc="0" locked="0" layoutInCell="1" allowOverlap="1" wp14:anchorId="46B804D9" wp14:editId="5CAF334C">
                 <wp:simplePos x="0" y="0"/>
                 <wp:positionH relativeFrom="column">
                   <wp:posOffset>-57150</wp:posOffset>
@@ -2161,13 +2492,13 @@
                   <wp:posOffset>207645</wp:posOffset>
                 </wp:positionV>
                 <wp:extent cx="5600065" cy="1898015"/>
-                <wp:effectExtent l="0" t="0" r="0" b="6985"/>
+                <wp:effectExtent l="0" t="0" r="635" b="6985"/>
                 <wp:wrapThrough wrapText="bothSides">
                   <wp:wrapPolygon edited="0">
                     <wp:start x="0" y="0"/>
-                    <wp:lineTo x="0" y="21390"/>
-                    <wp:lineTo x="21455" y="21390"/>
-                    <wp:lineTo x="21455" y="0"/>
+                    <wp:lineTo x="0" y="21463"/>
+                    <wp:lineTo x="21529" y="21463"/>
+                    <wp:lineTo x="21529" y="0"/>
                     <wp:lineTo x="0" y="0"/>
                   </wp:wrapPolygon>
                 </wp:wrapThrough>
@@ -2211,6 +2542,23 @@
                           <a:schemeClr val="lt1"/>
                         </a:fontRef>
                       </wps:style>
+                      <wps:txbx>
+                        <w:txbxContent>
+                          <w:p>
+                            <w:pPr>
+                              <w:jc w:val="center"/>
+                            </w:pPr>
+                            <w:r>
+                              <w:t>The learned dictionary performs better for this image than the DCT dictionary both for the train and test set.</w:t>
+                            </w:r>
+                          </w:p>
+                          <w:p>
+                            <w:pPr>
+                              <w:jc w:val="center"/>
+                            </w:pPr>
+                          </w:p>
+                        </w:txbxContent>
+                      </wps:txbx>
                       <wps:bodyPr rot="0" spcFirstLastPara="0" vertOverflow="overflow" horzOverflow="overflow" vert="horz" wrap="square" lIns="91440" tIns="45720" rIns="91440" bIns="45720" numCol="1" spcCol="0" rtlCol="0" fromWordArt="0" anchor="ctr" anchorCtr="0" forceAA="0" compatLnSpc="1">
                         <a:prstTxWarp prst="textNoShape">
                           <a:avLst/>
@@ -2229,9 +2577,26 @@
               </wp:anchor>
             </w:drawing>
           </mc:Choice>
-          <mc:Fallback xmlns:mo="http://schemas.microsoft.com/office/mac/office/2008/main" xmlns:mv="urn:schemas-microsoft-com:mac:vml" xmlns:w15="http://schemas.microsoft.com/office/word/2012/wordml">
+          <mc:Fallback>
             <w:pict>
-              <v:rect w14:anchorId="76BC651D" id="Rectangle 15" o:spid="_x0000_s1026" style="position:absolute;margin-left:-4.5pt;margin-top:16.35pt;width:440.95pt;height:149.45pt;z-index:251684864;visibility:visible;mso-wrap-style:square;mso-width-percent:0;mso-height-percent:0;mso-wrap-distance-left:9pt;mso-wrap-distance-top:0;mso-wrap-distance-right:9pt;mso-wrap-distance-bottom:0;mso-position-horizontal:absolute;mso-position-horizontal-relative:text;mso-position-vertical:absolute;mso-position-vertical-relative:text;mso-width-percent:0;mso-height-percent:0;mso-width-relative:margin;mso-height-relative:margin;v-text-anchor:middle" o:gfxdata="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" fillcolor="#b4c6e7 [1300]" stroked="f" strokeweight="1pt">
+              <v:rect w14:anchorId="46B804D9" id="Rectangle 15" o:spid="_x0000_s1038" style="position:absolute;margin-left:-4.5pt;margin-top:16.35pt;width:440.95pt;height:149.45pt;z-index:251684864;visibility:visible;mso-wrap-style:square;mso-width-percent:0;mso-height-percent:0;mso-wrap-distance-left:9pt;mso-wrap-distance-top:0;mso-wrap-distance-right:9pt;mso-wrap-distance-bottom:0;mso-position-horizontal:absolute;mso-position-horizontal-relative:text;mso-position-vertical:absolute;mso-position-vertical-relative:text;mso-width-percent:0;mso-height-percent:0;mso-width-relative:margin;mso-height-relative:margin;v-text-anchor:middle" o:gfxdata="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" fillcolor="#b4c6e7 [1300]" stroked="f" strokeweight="1pt">
+                <v:textbox>
+                  <w:txbxContent>
+                    <w:p>
+                      <w:pPr>
+                        <w:jc w:val="center"/>
+                      </w:pPr>
+                      <w:r>
+                        <w:t>The learned dictionary performs better for this image than the DCT dictionary both for the train and test set.</w:t>
+                      </w:r>
+                    </w:p>
+                    <w:p>
+                      <w:pPr>
+                        <w:jc w:val="center"/>
+                      </w:pPr>
+                    </w:p>
+                  </w:txbxContent>
+                </v:textbox>
                 <w10:wrap type="through"/>
               </v:rect>
             </w:pict>
@@ -2262,7 +2627,7 @@
 </file>
 
 <file path=word/styles.xml><?xml version="1.0" encoding="utf-8"?>
-<w:styles xmlns:mc="http://schemas.openxmlformats.org/markup-compatibility/2006" xmlns:r="http://schemas.openxmlformats.org/officeDocument/2006/relationships" xmlns:w="http://schemas.openxmlformats.org/wordprocessingml/2006/main" xmlns:w14="http://schemas.microsoft.com/office/word/2010/wordml" mc:Ignorable="w14">
+<w:styles xmlns:mc="http://schemas.openxmlformats.org/markup-compatibility/2006" xmlns:r="http://schemas.openxmlformats.org/officeDocument/2006/relationships" xmlns:w="http://schemas.openxmlformats.org/wordprocessingml/2006/main" xmlns:w14="http://schemas.microsoft.com/office/word/2010/wordml" xmlns:w15="http://schemas.microsoft.com/office/word/2012/wordml" xmlns:w16cid="http://schemas.microsoft.com/office/word/2016/wordml/cid" xmlns:w16se="http://schemas.microsoft.com/office/word/2015/wordml/symex" mc:Ignorable="w14 w15 w16se w16cid">
   <w:docDefaults>
     <w:rPrDefault>
       <w:rPr>
@@ -2274,330 +2639,382 @@
     </w:rPrDefault>
     <w:pPrDefault/>
   </w:docDefaults>
-  <w:latentStyles w:defLockedState="0" w:defUIPriority="99" w:defSemiHidden="1" w:defUnhideWhenUsed="1" w:defQFormat="0" w:count="267">
-    <w:lsdException w:name="Normal" w:semiHidden="0" w:uiPriority="0" w:unhideWhenUsed="0" w:qFormat="1"/>
-    <w:lsdException w:name="heading 1" w:semiHidden="0" w:uiPriority="9" w:unhideWhenUsed="0" w:qFormat="1"/>
-    <w:lsdException w:name="heading 2" w:uiPriority="9" w:qFormat="1"/>
-    <w:lsdException w:name="heading 3" w:uiPriority="9" w:qFormat="1"/>
-    <w:lsdException w:name="heading 4" w:uiPriority="9" w:qFormat="1"/>
-    <w:lsdException w:name="heading 5" w:uiPriority="9" w:qFormat="1"/>
-    <w:lsdException w:name="heading 6" w:uiPriority="9" w:qFormat="1"/>
-    <w:lsdException w:name="heading 7" w:uiPriority="9" w:qFormat="1"/>
-    <w:lsdException w:name="heading 8" w:uiPriority="9" w:qFormat="1"/>
-    <w:lsdException w:name="heading 9" w:uiPriority="9" w:qFormat="1"/>
-    <w:lsdException w:name="toc 1" w:uiPriority="39"/>
-    <w:lsdException w:name="toc 2" w:uiPriority="39"/>
-    <w:lsdException w:name="toc 3" w:uiPriority="39"/>
-    <w:lsdException w:name="toc 4" w:uiPriority="39"/>
-    <w:lsdException w:name="toc 5" w:uiPriority="39"/>
-    <w:lsdException w:name="toc 6" w:uiPriority="39"/>
-    <w:lsdException w:name="toc 7" w:uiPriority="39"/>
-    <w:lsdException w:name="toc 8" w:uiPriority="39"/>
-    <w:lsdException w:name="toc 9" w:uiPriority="39"/>
-    <w:lsdException w:name="caption" w:uiPriority="35" w:qFormat="1"/>
-    <w:lsdException w:name="Title" w:semiHidden="0" w:uiPriority="10" w:unhideWhenUsed="0" w:qFormat="1"/>
-    <w:lsdException w:name="Default Paragraph Font" w:uiPriority="1"/>
-    <w:lsdException w:name="Subtitle" w:semiHidden="0" w:uiPriority="11" w:unhideWhenUsed="0" w:qFormat="1"/>
-    <w:lsdException w:name="Strong" w:semiHidden="0" w:uiPriority="22" w:unhideWhenUsed="0" w:qFormat="1"/>
-    <w:lsdException w:name="Emphasis" w:semiHidden="0" w:uiPriority="20" w:unhideWhenUsed="0" w:qFormat="1"/>
-    <w:lsdException w:name="Table Grid" w:semiHidden="0" w:uiPriority="39" w:unhideWhenUsed="0"/>
-    <w:lsdException w:name="Placeholder Text" w:unhideWhenUsed="0"/>
-    <w:lsdException w:name="No Spacing" w:semiHidden="0" w:uiPriority="1" w:unhideWhenUsed="0" w:qFormat="1"/>
-    <w:lsdException w:name="Light Shading" w:semiHidden="0" w:uiPriority="60" w:unhideWhenUsed="0"/>
-    <w:lsdException w:name="Light List" w:semiHidden="0" w:uiPriority="61" w:unhideWhenUsed="0"/>
-    <w:lsdException w:name="Light Grid" w:semiHidden="0" w:uiPriority="62" w:unhideWhenUsed="0"/>
-    <w:lsdException w:name="Medium Shading 1" w:semiHidden="0" w:uiPriority="63" w:unhideWhenUsed="0"/>
-    <w:lsdException w:name="Medium Shading 2" w:semiHidden="0" w:uiPriority="64" w:unhideWhenUsed="0"/>
-    <w:lsdException w:name="Medium List 1" w:semiHidden="0" w:uiPriority="65" w:unhideWhenUsed="0"/>
-    <w:lsdException w:name="Medium List 2" w:semiHidden="0" w:uiPriority="66" w:unhideWhenUsed="0"/>
-    <w:lsdException w:name="Medium Grid 1" w:semiHidden="0" w:uiPriority="67" w:unhideWhenUsed="0"/>
-    <w:lsdException w:name="Medium Grid 2" w:semiHidden="0" w:uiPriority="68" w:unhideWhenUsed="0"/>
-    <w:lsdException w:name="Medium Grid 3" w:semiHidden="0" w:uiPriority="69" w:unhideWhenUsed="0"/>
-    <w:lsdException w:name="Dark List" w:semiHidden="0" w:uiPriority="70" w:unhideWhenUsed="0"/>
-    <w:lsdException w:name="Colorful Shading" w:semiHidden="0" w:uiPriority="71" w:unhideWhenUsed="0"/>
-    <w:lsdException w:name="Colorful List" w:semiHidden="0" w:uiPriority="72" w:unhideWhenUsed="0"/>
-    <w:lsdException w:name="Colorful Grid" w:semiHidden="0" w:uiPriority="73" w:unhideWhenUsed="0"/>
-    <w:lsdException w:name="Light Shading Accent 1" w:semiHidden="0" w:uiPriority="60" w:unhideWhenUsed="0"/>
-    <w:lsdException w:name="Light List Accent 1" w:semiHidden="0" w:uiPriority="61" w:unhideWhenUsed="0"/>
-    <w:lsdException w:name="Light Grid Accent 1" w:semiHidden="0" w:uiPriority="62" w:unhideWhenUsed="0"/>
-    <w:lsdException w:name="Medium Shading 1 Accent 1" w:semiHidden="0" w:uiPriority="63" w:unhideWhenUsed="0"/>
-    <w:lsdException w:name="Medium Shading 2 Accent 1" w:semiHidden="0" w:uiPriority="64" w:unhideWhenUsed="0"/>
-    <w:lsdException w:name="Medium List 1 Accent 1" w:semiHidden="0" w:uiPriority="65" w:unhideWhenUsed="0"/>
-    <w:lsdException w:name="Revision" w:unhideWhenUsed="0"/>
-    <w:lsdException w:name="List Paragraph" w:semiHidden="0" w:uiPriority="34" w:unhideWhenUsed="0" w:qFormat="1"/>
-    <w:lsdException w:name="Quote" w:semiHidden="0" w:uiPriority="29" w:unhideWhenUsed="0" w:qFormat="1"/>
-    <w:lsdException w:name="Intense Quote" w:semiHidden="0" w:uiPriority="30" w:unhideWhenUsed="0" w:qFormat="1"/>
-    <w:lsdException w:name="Medium List 2 Accent 1" w:semiHidden="0" w:uiPriority="66" w:unhideWhenUsed="0"/>
-    <w:lsdException w:name="Medium Grid 1 Accent 1" w:semiHidden="0" w:uiPriority="67" w:unhideWhenUsed="0"/>
-    <w:lsdException w:name="Medium Grid 2 Accent 1" w:semiHidden="0" w:uiPriority="68" w:unhideWhenUsed="0"/>
-    <w:lsdException w:name="Medium Grid 3 Accent 1" w:semiHidden="0" w:uiPriority="69" w:unhideWhenUsed="0"/>
-    <w:lsdException w:name="Dark List Accent 1" w:semiHidden="0" w:uiPriority="70" w:unhideWhenUsed="0"/>
-    <w:lsdException w:name="Colorful Shading Accent 1" w:semiHidden="0" w:uiPriority="71" w:unhideWhenUsed="0"/>
-    <w:lsdException w:name="Colorful List Accent 1" w:semiHidden="0" w:uiPriority="72" w:unhideWhenUsed="0"/>
-    <w:lsdException w:name="Colorful Grid Accent 1" w:semiHidden="0" w:uiPriority="73" w:unhideWhenUsed="0"/>
-    <w:lsdException w:name="Light Shading Accent 2" w:semiHidden="0" w:uiPriority="60" w:unhideWhenUsed="0"/>
-    <w:lsdException w:name="Light List Accent 2" w:semiHidden="0" w:uiPriority="61" w:unhideWhenUsed="0"/>
-    <w:lsdException w:name="Light Grid Accent 2" w:semiHidden="0" w:uiPriority="62" w:unhideWhenUsed="0"/>
-    <w:lsdException w:name="Medium Shading 1 Accent 2" w:semiHidden="0" w:uiPriority="63" w:unhideWhenUsed="0"/>
-    <w:lsdException w:name="Medium Shading 2 Accent 2" w:semiHidden="0" w:uiPriority="64" w:unhideWhenUsed="0"/>
-    <w:lsdException w:name="Medium List 1 Accent 2" w:semiHidden="0" w:uiPriority="65" w:unhideWhenUsed="0"/>
-    <w:lsdException w:name="Medium List 2 Accent 2" w:semiHidden="0" w:uiPriority="66" w:unhideWhenUsed="0"/>
-    <w:lsdException w:name="Medium Grid 1 Accent 2" w:semiHidden="0" w:uiPriority="67" w:unhideWhenUsed="0"/>
-    <w:lsdException w:name="Medium Grid 2 Accent 2" w:semiHidden="0" w:uiPriority="68" w:unhideWhenUsed="0"/>
-    <w:lsdException w:name="Medium Grid 3 Accent 2" w:semiHidden="0" w:uiPriority="69" w:unhideWhenUsed="0"/>
-    <w:lsdException w:name="Dark List Accent 2" w:semiHidden="0" w:uiPriority="70" w:unhideWhenUsed="0"/>
-    <w:lsdException w:name="Colorful Shading Accent 2" w:semiHidden="0" w:uiPriority="71" w:unhideWhenUsed="0"/>
-    <w:lsdException w:name="Colorful List Accent 2" w:semiHidden="0" w:uiPriority="72" w:unhideWhenUsed="0"/>
-    <w:lsdException w:name="Colorful Grid Accent 2" w:semiHidden="0" w:uiPriority="73" w:unhideWhenUsed="0"/>
-    <w:lsdException w:name="Light Shading Accent 3" w:semiHidden="0" w:uiPriority="60" w:unhideWhenUsed="0"/>
-    <w:lsdException w:name="Light List Accent 3" w:semiHidden="0" w:uiPriority="61" w:unhideWhenUsed="0"/>
-    <w:lsdException w:name="Light Grid Accent 3" w:semiHidden="0" w:uiPriority="62" w:unhideWhenUsed="0"/>
-    <w:lsdException w:name="Medium Shading 1 Accent 3" w:semiHidden="0" w:uiPriority="63" w:unhideWhenUsed="0"/>
-    <w:lsdException w:name="Medium Shading 2 Accent 3" w:semiHidden="0" w:uiPriority="64" w:unhideWhenUsed="0"/>
-    <w:lsdException w:name="Medium List 1 Accent 3" w:semiHidden="0" w:uiPriority="65" w:unhideWhenUsed="0"/>
-    <w:lsdException w:name="Medium List 2 Accent 3" w:semiHidden="0" w:uiPriority="66" w:unhideWhenUsed="0"/>
-    <w:lsdException w:name="Medium Grid 1 Accent 3" w:semiHidden="0" w:uiPriority="67" w:unhideWhenUsed="0"/>
-    <w:lsdException w:name="Medium Grid 2 Accent 3" w:semiHidden="0" w:uiPriority="68" w:unhideWhenUsed="0"/>
-    <w:lsdException w:name="Medium Grid 3 Accent 3" w:semiHidden="0" w:uiPriority="69" w:unhideWhenUsed="0"/>
-    <w:lsdException w:name="Dark List Accent 3" w:semiHidden="0" w:uiPriority="70" w:unhideWhenUsed="0"/>
-    <w:lsdException w:name="Colorful Shading Accent 3" w:semiHidden="0" w:uiPriority="71" w:unhideWhenUsed="0"/>
-    <w:lsdException w:name="Colorful List Accent 3" w:semiHidden="0" w:uiPriority="72" w:unhideWhenUsed="0"/>
-    <w:lsdException w:name="Colorful Grid Accent 3" w:semiHidden="0" w:uiPriority="73" w:unhideWhenUsed="0"/>
-    <w:lsdException w:name="Light Shading Accent 4" w:semiHidden="0" w:uiPriority="60" w:unhideWhenUsed="0"/>
-    <w:lsdException w:name="Light List Accent 4" w:semiHidden="0" w:uiPriority="61" w:unhideWhenUsed="0"/>
-    <w:lsdException w:name="Light Grid Accent 4" w:semiHidden="0" w:uiPriority="62" w:unhideWhenUsed="0"/>
-    <w:lsdException w:name="Medium Shading 1 Accent 4" w:semiHidden="0" w:uiPriority="63" w:unhideWhenUsed="0"/>
-    <w:lsdException w:name="Medium Shading 2 Accent 4" w:semiHidden="0" w:uiPriority="64" w:unhideWhenUsed="0"/>
-    <w:lsdException w:name="Medium List 1 Accent 4" w:semiHidden="0" w:uiPriority="65" w:unhideWhenUsed="0"/>
-    <w:lsdException w:name="Medium List 2 Accent 4" w:semiHidden="0" w:uiPriority="66" w:unhideWhenUsed="0"/>
-    <w:lsdException w:name="Medium Grid 1 Accent 4" w:semiHidden="0" w:uiPriority="67" w:unhideWhenUsed="0"/>
-    <w:lsdException w:name="Medium Grid 2 Accent 4" w:semiHidden="0" w:uiPriority="68" w:unhideWhenUsed="0"/>
-    <w:lsdException w:name="Medium Grid 3 Accent 4" w:semiHidden="0" w:uiPriority="69" w:unhideWhenUsed="0"/>
-    <w:lsdException w:name="Dark List Accent 4" w:semiHidden="0" w:uiPriority="70" w:unhideWhenUsed="0"/>
-    <w:lsdException w:name="Colorful Shading Accent 4" w:semiHidden="0" w:uiPriority="71" w:unhideWhenUsed="0"/>
-    <w:lsdException w:name="Colorful List Accent 4" w:semiHidden="0" w:uiPriority="72" w:unhideWhenUsed="0"/>
-    <w:lsdException w:name="Colorful Grid Accent 4" w:semiHidden="0" w:uiPriority="73" w:unhideWhenUsed="0"/>
-    <w:lsdException w:name="Light Shading Accent 5" w:semiHidden="0" w:uiPriority="60" w:unhideWhenUsed="0"/>
-    <w:lsdException w:name="Light List Accent 5" w:semiHidden="0" w:uiPriority="61" w:unhideWhenUsed="0"/>
-    <w:lsdException w:name="Light Grid Accent 5" w:semiHidden="0" w:uiPriority="62" w:unhideWhenUsed="0"/>
-    <w:lsdException w:name="Medium Shading 1 Accent 5" w:semiHidden="0" w:uiPriority="63" w:unhideWhenUsed="0"/>
-    <w:lsdException w:name="Medium Shading 2 Accent 5" w:semiHidden="0" w:uiPriority="64" w:unhideWhenUsed="0"/>
-    <w:lsdException w:name="Medium List 1 Accent 5" w:semiHidden="0" w:uiPriority="65" w:unhideWhenUsed="0"/>
-    <w:lsdException w:name="Medium List 2 Accent 5" w:semiHidden="0" w:uiPriority="66" w:unhideWhenUsed="0"/>
-    <w:lsdException w:name="Medium Grid 1 Accent 5" w:semiHidden="0" w:uiPriority="67" w:unhideWhenUsed="0"/>
-    <w:lsdException w:name="Medium Grid 2 Accent 5" w:semiHidden="0" w:uiPriority="68" w:unhideWhenUsed="0"/>
-    <w:lsdException w:name="Medium Grid 3 Accent 5" w:semiHidden="0" w:uiPriority="69" w:unhideWhenUsed="0"/>
-    <w:lsdException w:name="Dark List Accent 5" w:semiHidden="0" w:uiPriority="70" w:unhideWhenUsed="0"/>
-    <w:lsdException w:name="Colorful Shading Accent 5" w:semiHidden="0" w:uiPriority="71" w:unhideWhenUsed="0"/>
-    <w:lsdException w:name="Colorful List Accent 5" w:semiHidden="0" w:uiPriority="72" w:unhideWhenUsed="0"/>
-    <w:lsdException w:name="Colorful Grid Accent 5" w:semiHidden="0" w:uiPriority="73" w:unhideWhenUsed="0"/>
-    <w:lsdException w:name="Light Shading Accent 6" w:semiHidden="0" w:uiPriority="60" w:unhideWhenUsed="0"/>
-    <w:lsdException w:name="Light List Accent 6" w:semiHidden="0" w:uiPriority="61" w:unhideWhenUsed="0"/>
-    <w:lsdException w:name="Light Grid Accent 6" w:semiHidden="0" w:uiPriority="62" w:unhideWhenUsed="0"/>
-    <w:lsdException w:name="Medium Shading 1 Accent 6" w:semiHidden="0" w:uiPriority="63" w:unhideWhenUsed="0"/>
-    <w:lsdException w:name="Medium Shading 2 Accent 6" w:semiHidden="0" w:uiPriority="64" w:unhideWhenUsed="0"/>
-    <w:lsdException w:name="Medium List 1 Accent 6" w:semiHidden="0" w:uiPriority="65" w:unhideWhenUsed="0"/>
-    <w:lsdException w:name="Medium List 2 Accent 6" w:semiHidden="0" w:uiPriority="66" w:unhideWhenUsed="0"/>
-    <w:lsdException w:name="Medium Grid 1 Accent 6" w:semiHidden="0" w:uiPriority="67" w:unhideWhenUsed="0"/>
-    <w:lsdException w:name="Medium Grid 2 Accent 6" w:semiHidden="0" w:uiPriority="68" w:unhideWhenUsed="0"/>
-    <w:lsdException w:name="Medium Grid 3 Accent 6" w:semiHidden="0" w:uiPriority="69" w:unhideWhenUsed="0"/>
-    <w:lsdException w:name="Dark List Accent 6" w:semiHidden="0" w:uiPriority="70" w:unhideWhenUsed="0"/>
-    <w:lsdException w:name="Colorful Shading Accent 6" w:semiHidden="0" w:uiPriority="71" w:unhideWhenUsed="0"/>
-    <w:lsdException w:name="Colorful List Accent 6" w:semiHidden="0" w:uiPriority="72" w:unhideWhenUsed="0"/>
-    <w:lsdException w:name="Colorful Grid Accent 6" w:semiHidden="0" w:uiPriority="73" w:unhideWhenUsed="0"/>
-    <w:lsdException w:name="Subtle Emphasis" w:semiHidden="0" w:uiPriority="19" w:unhideWhenUsed="0" w:qFormat="1"/>
-    <w:lsdException w:name="Intense Emphasis" w:semiHidden="0" w:uiPriority="21" w:unhideWhenUsed="0" w:qFormat="1"/>
-    <w:lsdException w:name="Subtle Reference" w:semiHidden="0" w:uiPriority="31" w:unhideWhenUsed="0" w:qFormat="1"/>
-    <w:lsdException w:name="Intense Reference" w:semiHidden="0" w:uiPriority="32" w:unhideWhenUsed="0" w:qFormat="1"/>
-    <w:lsdException w:name="Book Title" w:semiHidden="0" w:uiPriority="33" w:unhideWhenUsed="0" w:qFormat="1"/>
-    <w:lsdException w:name="Bibliography" w:uiPriority="37"/>
-    <w:lsdException w:name="TOC Heading" w:uiPriority="39" w:qFormat="1"/>
-  </w:latentStyles>
-  <w:style w:type="paragraph" w:default="1" w:styleId="Normal">
-    <w:name w:val="Normal"/>
-    <w:qFormat/>
-  </w:style>
-  <w:style w:type="character" w:default="1" w:styleId="DefaultParagraphFont">
-    <w:name w:val="Default Paragraph Font"/>
-    <w:uiPriority w:val="1"/>
-    <w:semiHidden/>
-    <w:unhideWhenUsed/>
-  </w:style>
-  <w:style w:type="table" w:default="1" w:styleId="TableNormal">
-    <w:name w:val="Normal Table"/>
-    <w:uiPriority w:val="99"/>
-    <w:semiHidden/>
-    <w:unhideWhenUsed/>
-    <w:tblPr>
-      <w:tblInd w:w="0" w:type="dxa"/>
-      <w:tblCellMar>
-        <w:top w:w="0" w:type="dxa"/>
-        <w:left w:w="108" w:type="dxa"/>
-        <w:bottom w:w="0" w:type="dxa"/>
-        <w:right w:w="108" w:type="dxa"/>
-      </w:tblCellMar>
-    </w:tblPr>
-  </w:style>
-  <w:style w:type="numbering" w:default="1" w:styleId="NoList">
-    <w:name w:val="No List"/>
-    <w:uiPriority w:val="99"/>
-    <w:semiHidden/>
-    <w:unhideWhenUsed/>
-  </w:style>
-</w:styles>
-</file>
-
-<file path=word/stylesWithEffects.xml><?xml version="1.0" encoding="utf-8"?>
-<w:styles xmlns:wpc="http://schemas.microsoft.com/office/word/2010/wordprocessingCanvas" xmlns:mc="http://schemas.openxmlformats.org/markup-compatibility/2006" xmlns:o="urn:schemas-microsoft-com:office:office" xmlns:r="http://schemas.openxmlformats.org/officeDocument/2006/relationships" xmlns:m="http://schemas.openxmlformats.org/officeDocument/2006/math" xmlns:v="urn:schemas-microsoft-com:vml" xmlns:wp14="http://schemas.microsoft.com/office/word/2010/wordprocessingDrawing" xmlns:wp="http://schemas.openxmlformats.org/drawingml/2006/wordprocessingDrawing" xmlns:w10="urn:schemas-microsoft-com:office:word" xmlns:w="http://schemas.openxmlformats.org/wordprocessingml/2006/main" xmlns:w14="http://schemas.microsoft.com/office/word/2010/wordml" xmlns:wpg="http://schemas.microsoft.com/office/word/2010/wordprocessingGroup" xmlns:wpi="http://schemas.microsoft.com/office/word/2010/wordprocessingInk" xmlns:wne="http://schemas.microsoft.com/office/word/2006/wordml" xmlns:wps="http://schemas.microsoft.com/office/word/2010/wordprocessingShape" mc:Ignorable="w14 wp14">
-  <w:docDefaults>
-    <w:rPrDefault>
-      <w:rPr>
-        <w:rFonts w:asciiTheme="minorHAnsi" w:eastAsiaTheme="minorHAnsi" w:hAnsiTheme="minorHAnsi" w:cstheme="minorBidi"/>
-        <w:sz w:val="24"/>
-        <w:szCs w:val="24"/>
-        <w:lang w:val="en-US" w:eastAsia="en-US" w:bidi="ar-SA"/>
-      </w:rPr>
-    </w:rPrDefault>
-    <w:pPrDefault/>
-  </w:docDefaults>
-  <w:latentStyles w:defLockedState="0" w:defUIPriority="99" w:defSemiHidden="1" w:defUnhideWhenUsed="1" w:defQFormat="0" w:count="267">
-    <w:lsdException w:name="Normal" w:semiHidden="0" w:uiPriority="0" w:unhideWhenUsed="0" w:qFormat="1"/>
-    <w:lsdException w:name="heading 1" w:semiHidden="0" w:uiPriority="9" w:unhideWhenUsed="0" w:qFormat="1"/>
-    <w:lsdException w:name="heading 2" w:uiPriority="9" w:qFormat="1"/>
-    <w:lsdException w:name="heading 3" w:uiPriority="9" w:qFormat="1"/>
-    <w:lsdException w:name="heading 4" w:uiPriority="9" w:qFormat="1"/>
-    <w:lsdException w:name="heading 5" w:uiPriority="9" w:qFormat="1"/>
-    <w:lsdException w:name="heading 6" w:uiPriority="9" w:qFormat="1"/>
-    <w:lsdException w:name="heading 7" w:uiPriority="9" w:qFormat="1"/>
-    <w:lsdException w:name="heading 8" w:uiPriority="9" w:qFormat="1"/>
-    <w:lsdException w:name="heading 9" w:uiPriority="9" w:qFormat="1"/>
-    <w:lsdException w:name="toc 1" w:uiPriority="39"/>
-    <w:lsdException w:name="toc 2" w:uiPriority="39"/>
-    <w:lsdException w:name="toc 3" w:uiPriority="39"/>
-    <w:lsdException w:name="toc 4" w:uiPriority="39"/>
-    <w:lsdException w:name="toc 5" w:uiPriority="39"/>
-    <w:lsdException w:name="toc 6" w:uiPriority="39"/>
-    <w:lsdException w:name="toc 7" w:uiPriority="39"/>
-    <w:lsdException w:name="toc 8" w:uiPriority="39"/>
-    <w:lsdException w:name="toc 9" w:uiPriority="39"/>
-    <w:lsdException w:name="caption" w:uiPriority="35" w:qFormat="1"/>
-    <w:lsdException w:name="Title" w:semiHidden="0" w:uiPriority="10" w:unhideWhenUsed="0" w:qFormat="1"/>
-    <w:lsdException w:name="Default Paragraph Font" w:uiPriority="1"/>
-    <w:lsdException w:name="Subtitle" w:semiHidden="0" w:uiPriority="11" w:unhideWhenUsed="0" w:qFormat="1"/>
-    <w:lsdException w:name="Strong" w:semiHidden="0" w:uiPriority="22" w:unhideWhenUsed="0" w:qFormat="1"/>
-    <w:lsdException w:name="Emphasis" w:semiHidden="0" w:uiPriority="20" w:unhideWhenUsed="0" w:qFormat="1"/>
-    <w:lsdException w:name="Table Grid" w:semiHidden="0" w:uiPriority="39" w:unhideWhenUsed="0"/>
-    <w:lsdException w:name="Placeholder Text" w:unhideWhenUsed="0"/>
-    <w:lsdException w:name="No Spacing" w:semiHidden="0" w:uiPriority="1" w:unhideWhenUsed="0" w:qFormat="1"/>
-    <w:lsdException w:name="Light Shading" w:semiHidden="0" w:uiPriority="60" w:unhideWhenUsed="0"/>
-    <w:lsdException w:name="Light List" w:semiHidden="0" w:uiPriority="61" w:unhideWhenUsed="0"/>
-    <w:lsdException w:name="Light Grid" w:semiHidden="0" w:uiPriority="62" w:unhideWhenUsed="0"/>
-    <w:lsdException w:name="Medium Shading 1" w:semiHidden="0" w:uiPriority="63" w:unhideWhenUsed="0"/>
-    <w:lsdException w:name="Medium Shading 2" w:semiHidden="0" w:uiPriority="64" w:unhideWhenUsed="0"/>
-    <w:lsdException w:name="Medium List 1" w:semiHidden="0" w:uiPriority="65" w:unhideWhenUsed="0"/>
-    <w:lsdException w:name="Medium List 2" w:semiHidden="0" w:uiPriority="66" w:unhideWhenUsed="0"/>
-    <w:lsdException w:name="Medium Grid 1" w:semiHidden="0" w:uiPriority="67" w:unhideWhenUsed="0"/>
-    <w:lsdException w:name="Medium Grid 2" w:semiHidden="0" w:uiPriority="68" w:unhideWhenUsed="0"/>
-    <w:lsdException w:name="Medium Grid 3" w:semiHidden="0" w:uiPriority="69" w:unhideWhenUsed="0"/>
-    <w:lsdException w:name="Dark List" w:semiHidden="0" w:uiPriority="70" w:unhideWhenUsed="0"/>
-    <w:lsdException w:name="Colorful Shading" w:semiHidden="0" w:uiPriority="71" w:unhideWhenUsed="0"/>
-    <w:lsdException w:name="Colorful List" w:semiHidden="0" w:uiPriority="72" w:unhideWhenUsed="0"/>
-    <w:lsdException w:name="Colorful Grid" w:semiHidden="0" w:uiPriority="73" w:unhideWhenUsed="0"/>
-    <w:lsdException w:name="Light Shading Accent 1" w:semiHidden="0" w:uiPriority="60" w:unhideWhenUsed="0"/>
-    <w:lsdException w:name="Light List Accent 1" w:semiHidden="0" w:uiPriority="61" w:unhideWhenUsed="0"/>
-    <w:lsdException w:name="Light Grid Accent 1" w:semiHidden="0" w:uiPriority="62" w:unhideWhenUsed="0"/>
-    <w:lsdException w:name="Medium Shading 1 Accent 1" w:semiHidden="0" w:uiPriority="63" w:unhideWhenUsed="0"/>
-    <w:lsdException w:name="Medium Shading 2 Accent 1" w:semiHidden="0" w:uiPriority="64" w:unhideWhenUsed="0"/>
-    <w:lsdException w:name="Medium List 1 Accent 1" w:semiHidden="0" w:uiPriority="65" w:unhideWhenUsed="0"/>
-    <w:lsdException w:name="Revision" w:unhideWhenUsed="0"/>
-    <w:lsdException w:name="List Paragraph" w:semiHidden="0" w:uiPriority="34" w:unhideWhenUsed="0" w:qFormat="1"/>
-    <w:lsdException w:name="Quote" w:semiHidden="0" w:uiPriority="29" w:unhideWhenUsed="0" w:qFormat="1"/>
-    <w:lsdException w:name="Intense Quote" w:semiHidden="0" w:uiPriority="30" w:unhideWhenUsed="0" w:qFormat="1"/>
-    <w:lsdException w:name="Medium List 2 Accent 1" w:semiHidden="0" w:uiPriority="66" w:unhideWhenUsed="0"/>
-    <w:lsdException w:name="Medium Grid 1 Accent 1" w:semiHidden="0" w:uiPriority="67" w:unhideWhenUsed="0"/>
-    <w:lsdException w:name="Medium Grid 2 Accent 1" w:semiHidden="0" w:uiPriority="68" w:unhideWhenUsed="0"/>
-    <w:lsdException w:name="Medium Grid 3 Accent 1" w:semiHidden="0" w:uiPriority="69" w:unhideWhenUsed="0"/>
-    <w:lsdException w:name="Dark List Accent 1" w:semiHidden="0" w:uiPriority="70" w:unhideWhenUsed="0"/>
-    <w:lsdException w:name="Colorful Shading Accent 1" w:semiHidden="0" w:uiPriority="71" w:unhideWhenUsed="0"/>
-    <w:lsdException w:name="Colorful List Accent 1" w:semiHidden="0" w:uiPriority="72" w:unhideWhenUsed="0"/>
-    <w:lsdException w:name="Colorful Grid Accent 1" w:semiHidden="0" w:uiPriority="73" w:unhideWhenUsed="0"/>
-    <w:lsdException w:name="Light Shading Accent 2" w:semiHidden="0" w:uiPriority="60" w:unhideWhenUsed="0"/>
-    <w:lsdException w:name="Light List Accent 2" w:semiHidden="0" w:uiPriority="61" w:unhideWhenUsed="0"/>
-    <w:lsdException w:name="Light Grid Accent 2" w:semiHidden="0" w:uiPriority="62" w:unhideWhenUsed="0"/>
-    <w:lsdException w:name="Medium Shading 1 Accent 2" w:semiHidden="0" w:uiPriority="63" w:unhideWhenUsed="0"/>
-    <w:lsdException w:name="Medium Shading 2 Accent 2" w:semiHidden="0" w:uiPriority="64" w:unhideWhenUsed="0"/>
-    <w:lsdException w:name="Medium List 1 Accent 2" w:semiHidden="0" w:uiPriority="65" w:unhideWhenUsed="0"/>
-    <w:lsdException w:name="Medium List 2 Accent 2" w:semiHidden="0" w:uiPriority="66" w:unhideWhenUsed="0"/>
-    <w:lsdException w:name="Medium Grid 1 Accent 2" w:semiHidden="0" w:uiPriority="67" w:unhideWhenUsed="0"/>
-    <w:lsdException w:name="Medium Grid 2 Accent 2" w:semiHidden="0" w:uiPriority="68" w:unhideWhenUsed="0"/>
-    <w:lsdException w:name="Medium Grid 3 Accent 2" w:semiHidden="0" w:uiPriority="69" w:unhideWhenUsed="0"/>
-    <w:lsdException w:name="Dark List Accent 2" w:semiHidden="0" w:uiPriority="70" w:unhideWhenUsed="0"/>
-    <w:lsdException w:name="Colorful Shading Accent 2" w:semiHidden="0" w:uiPriority="71" w:unhideWhenUsed="0"/>
-    <w:lsdException w:name="Colorful List Accent 2" w:semiHidden="0" w:uiPriority="72" w:unhideWhenUsed="0"/>
-    <w:lsdException w:name="Colorful Grid Accent 2" w:semiHidden="0" w:uiPriority="73" w:unhideWhenUsed="0"/>
-    <w:lsdException w:name="Light Shading Accent 3" w:semiHidden="0" w:uiPriority="60" w:unhideWhenUsed="0"/>
-    <w:lsdException w:name="Light List Accent 3" w:semiHidden="0" w:uiPriority="61" w:unhideWhenUsed="0"/>
-    <w:lsdException w:name="Light Grid Accent 3" w:semiHidden="0" w:uiPriority="62" w:unhideWhenUsed="0"/>
-    <w:lsdException w:name="Medium Shading 1 Accent 3" w:semiHidden="0" w:uiPriority="63" w:unhideWhenUsed="0"/>
-    <w:lsdException w:name="Medium Shading 2 Accent 3" w:semiHidden="0" w:uiPriority="64" w:unhideWhenUsed="0"/>
-    <w:lsdException w:name="Medium List 1 Accent 3" w:semiHidden="0" w:uiPriority="65" w:unhideWhenUsed="0"/>
-    <w:lsdException w:name="Medium List 2 Accent 3" w:semiHidden="0" w:uiPriority="66" w:unhideWhenUsed="0"/>
-    <w:lsdException w:name="Medium Grid 1 Accent 3" w:semiHidden="0" w:uiPriority="67" w:unhideWhenUsed="0"/>
-    <w:lsdException w:name="Medium Grid 2 Accent 3" w:semiHidden="0" w:uiPriority="68" w:unhideWhenUsed="0"/>
-    <w:lsdException w:name="Medium Grid 3 Accent 3" w:semiHidden="0" w:uiPriority="69" w:unhideWhenUsed="0"/>
-    <w:lsdException w:name="Dark List Accent 3" w:semiHidden="0" w:uiPriority="70" w:unhideWhenUsed="0"/>
-    <w:lsdException w:name="Colorful Shading Accent 3" w:semiHidden="0" w:uiPriority="71" w:unhideWhenUsed="0"/>
-    <w:lsdException w:name="Colorful List Accent 3" w:semiHidden="0" w:uiPriority="72" w:unhideWhenUsed="0"/>
-    <w:lsdException w:name="Colorful Grid Accent 3" w:semiHidden="0" w:uiPriority="73" w:unhideWhenUsed="0"/>
-    <w:lsdException w:name="Light Shading Accent 4" w:semiHidden="0" w:uiPriority="60" w:unhideWhenUsed="0"/>
-    <w:lsdException w:name="Light List Accent 4" w:semiHidden="0" w:uiPriority="61" w:unhideWhenUsed="0"/>
-    <w:lsdException w:name="Light Grid Accent 4" w:semiHidden="0" w:uiPriority="62" w:unhideWhenUsed="0"/>
-    <w:lsdException w:name="Medium Shading 1 Accent 4" w:semiHidden="0" w:uiPriority="63" w:unhideWhenUsed="0"/>
-    <w:lsdException w:name="Medium Shading 2 Accent 4" w:semiHidden="0" w:uiPriority="64" w:unhideWhenUsed="0"/>
-    <w:lsdException w:name="Medium List 1 Accent 4" w:semiHidden="0" w:uiPriority="65" w:unhideWhenUsed="0"/>
-    <w:lsdException w:name="Medium List 2 Accent 4" w:semiHidden="0" w:uiPriority="66" w:unhideWhenUsed="0"/>
-    <w:lsdException w:name="Medium Grid 1 Accent 4" w:semiHidden="0" w:uiPriority="67" w:unhideWhenUsed="0"/>
-    <w:lsdException w:name="Medium Grid 2 Accent 4" w:semiHidden="0" w:uiPriority="68" w:unhideWhenUsed="0"/>
-    <w:lsdException w:name="Medium Grid 3 Accent 4" w:semiHidden="0" w:uiPriority="69" w:unhideWhenUsed="0"/>
-    <w:lsdException w:name="Dark List Accent 4" w:semiHidden="0" w:uiPriority="70" w:unhideWhenUsed="0"/>
-    <w:lsdException w:name="Colorful Shading Accent 4" w:semiHidden="0" w:uiPriority="71" w:unhideWhenUsed="0"/>
-    <w:lsdException w:name="Colorful List Accent 4" w:semiHidden="0" w:uiPriority="72" w:unhideWhenUsed="0"/>
-    <w:lsdException w:name="Colorful Grid Accent 4" w:semiHidden="0" w:uiPriority="73" w:unhideWhenUsed="0"/>
-    <w:lsdException w:name="Light Shading Accent 5" w:semiHidden="0" w:uiPriority="60" w:unhideWhenUsed="0"/>
-    <w:lsdException w:name="Light List Accent 5" w:semiHidden="0" w:uiPriority="61" w:unhideWhenUsed="0"/>
-    <w:lsdException w:name="Light Grid Accent 5" w:semiHidden="0" w:uiPriority="62" w:unhideWhenUsed="0"/>
-    <w:lsdException w:name="Medium Shading 1 Accent 5" w:semiHidden="0" w:uiPriority="63" w:unhideWhenUsed="0"/>
-    <w:lsdException w:name="Medium Shading 2 Accent 5" w:semiHidden="0" w:uiPriority="64" w:unhideWhenUsed="0"/>
-    <w:lsdException w:name="Medium List 1 Accent 5" w:semiHidden="0" w:uiPriority="65" w:unhideWhenUsed="0"/>
-    <w:lsdException w:name="Medium List 2 Accent 5" w:semiHidden="0" w:uiPriority="66" w:unhideWhenUsed="0"/>
-    <w:lsdException w:name="Medium Grid 1 Accent 5" w:semiHidden="0" w:uiPriority="67" w:unhideWhenUsed="0"/>
-    <w:lsdException w:name="Medium Grid 2 Accent 5" w:semiHidden="0" w:uiPriority="68" w:unhideWhenUsed="0"/>
-    <w:lsdException w:name="Medium Grid 3 Accent 5" w:semiHidden="0" w:uiPriority="69" w:unhideWhenUsed="0"/>
-    <w:lsdException w:name="Dark List Accent 5" w:semiHidden="0" w:uiPriority="70" w:unhideWhenUsed="0"/>
-    <w:lsdException w:name="Colorful Shading Accent 5" w:semiHidden="0" w:uiPriority="71" w:unhideWhenUsed="0"/>
-    <w:lsdException w:name="Colorful List Accent 5" w:semiHidden="0" w:uiPriority="72" w:unhideWhenUsed="0"/>
-    <w:lsdException w:name="Colorful Grid Accent 5" w:semiHidden="0" w:uiPriority="73" w:unhideWhenUsed="0"/>
-    <w:lsdException w:name="Light Shading Accent 6" w:semiHidden="0" w:uiPriority="60" w:unhideWhenUsed="0"/>
-    <w:lsdException w:name="Light List Accent 6" w:semiHidden="0" w:uiPriority="61" w:unhideWhenUsed="0"/>
-    <w:lsdException w:name="Light Grid Accent 6" w:semiHidden="0" w:uiPriority="62" w:unhideWhenUsed="0"/>
-    <w:lsdException w:name="Medium Shading 1 Accent 6" w:semiHidden="0" w:uiPriority="63" w:unhideWhenUsed="0"/>
-    <w:lsdException w:name="Medium Shading 2 Accent 6" w:semiHidden="0" w:uiPriority="64" w:unhideWhenUsed="0"/>
-    <w:lsdException w:name="Medium List 1 Accent 6" w:semiHidden="0" w:uiPriority="65" w:unhideWhenUsed="0"/>
-    <w:lsdException w:name="Medium List 2 Accent 6" w:semiHidden="0" w:uiPriority="66" w:unhideWhenUsed="0"/>
-    <w:lsdException w:name="Medium Grid 1 Accent 6" w:semiHidden="0" w:uiPriority="67" w:unhideWhenUsed="0"/>
-    <w:lsdException w:name="Medium Grid 2 Accent 6" w:semiHidden="0" w:uiPriority="68" w:unhideWhenUsed="0"/>
-    <w:lsdException w:name="Medium Grid 3 Accent 6" w:semiHidden="0" w:uiPriority="69" w:unhideWhenUsed="0"/>
-    <w:lsdException w:name="Dark List Accent 6" w:semiHidden="0" w:uiPriority="70" w:unhideWhenUsed="0"/>
-    <w:lsdException w:name="Colorful Shading Accent 6" w:semiHidden="0" w:uiPriority="71" w:unhideWhenUsed="0"/>
-    <w:lsdException w:name="Colorful List Accent 6" w:semiHidden="0" w:uiPriority="72" w:unhideWhenUsed="0"/>
-    <w:lsdException w:name="Colorful Grid Accent 6" w:semiHidden="0" w:uiPriority="73" w:unhideWhenUsed="0"/>
-    <w:lsdException w:name="Subtle Emphasis" w:semiHidden="0" w:uiPriority="19" w:unhideWhenUsed="0" w:qFormat="1"/>
-    <w:lsdException w:name="Intense Emphasis" w:semiHidden="0" w:uiPriority="21" w:unhideWhenUsed="0" w:qFormat="1"/>
-    <w:lsdException w:name="Subtle Reference" w:semiHidden="0" w:uiPriority="31" w:unhideWhenUsed="0" w:qFormat="1"/>
-    <w:lsdException w:name="Intense Reference" w:semiHidden="0" w:uiPriority="32" w:unhideWhenUsed="0" w:qFormat="1"/>
-    <w:lsdException w:name="Book Title" w:semiHidden="0" w:uiPriority="33" w:unhideWhenUsed="0" w:qFormat="1"/>
-    <w:lsdException w:name="Bibliography" w:uiPriority="37"/>
-    <w:lsdException w:name="TOC Heading" w:uiPriority="39" w:qFormat="1"/>
+  <w:latentStyles w:defLockedState="0" w:defUIPriority="99" w:defSemiHidden="0" w:defUnhideWhenUsed="0" w:defQFormat="0" w:count="375">
+    <w:lsdException w:name="Normal" w:uiPriority="0" w:qFormat="1"/>
+    <w:lsdException w:name="heading 1" w:uiPriority="9" w:qFormat="1"/>
+    <w:lsdException w:name="heading 2" w:semiHidden="1" w:uiPriority="9" w:unhideWhenUsed="1" w:qFormat="1"/>
+    <w:lsdException w:name="heading 3" w:semiHidden="1" w:uiPriority="9" w:unhideWhenUsed="1" w:qFormat="1"/>
+    <w:lsdException w:name="heading 4" w:semiHidden="1" w:uiPriority="9" w:unhideWhenUsed="1" w:qFormat="1"/>
+    <w:lsdException w:name="heading 5" w:semiHidden="1" w:uiPriority="9" w:unhideWhenUsed="1" w:qFormat="1"/>
+    <w:lsdException w:name="heading 6" w:semiHidden="1" w:uiPriority="9" w:unhideWhenUsed="1" w:qFormat="1"/>
+    <w:lsdException w:name="heading 7" w:semiHidden="1" w:uiPriority="9" w:unhideWhenUsed="1" w:qFormat="1"/>
+    <w:lsdException w:name="heading 8" w:semiHidden="1" w:uiPriority="9" w:unhideWhenUsed="1" w:qFormat="1"/>
+    <w:lsdException w:name="heading 9" w:semiHidden="1" w:uiPriority="9" w:unhideWhenUsed="1" w:qFormat="1"/>
+    <w:lsdException w:name="index 1" w:semiHidden="1" w:unhideWhenUsed="1"/>
+    <w:lsdException w:name="index 2" w:semiHidden="1" w:unhideWhenUsed="1"/>
+    <w:lsdException w:name="index 3" w:semiHidden="1" w:unhideWhenUsed="1"/>
+    <w:lsdException w:name="index 4" w:semiHidden="1" w:unhideWhenUsed="1"/>
+    <w:lsdException w:name="index 5" w:semiHidden="1" w:unhideWhenUsed="1"/>
+    <w:lsdException w:name="index 6" w:semiHidden="1" w:unhideWhenUsed="1"/>
+    <w:lsdException w:name="index 7" w:semiHidden="1" w:unhideWhenUsed="1"/>
+    <w:lsdException w:name="index 8" w:semiHidden="1" w:unhideWhenUsed="1"/>
+    <w:lsdException w:name="index 9" w:semiHidden="1" w:unhideWhenUsed="1"/>
+    <w:lsdException w:name="toc 1" w:semiHidden="1" w:uiPriority="39" w:unhideWhenUsed="1"/>
+    <w:lsdException w:name="toc 2" w:semiHidden="1" w:uiPriority="39" w:unhideWhenUsed="1"/>
+    <w:lsdException w:name="toc 3" w:semiHidden="1" w:uiPriority="39" w:unhideWhenUsed="1"/>
+    <w:lsdException w:name="toc 4" w:semiHidden="1" w:uiPriority="39" w:unhideWhenUsed="1"/>
+    <w:lsdException w:name="toc 5" w:semiHidden="1" w:uiPriority="39" w:unhideWhenUsed="1"/>
+    <w:lsdException w:name="toc 6" w:semiHidden="1" w:uiPriority="39" w:unhideWhenUsed="1"/>
+    <w:lsdException w:name="toc 7" w:semiHidden="1" w:uiPriority="39" w:unhideWhenUsed="1"/>
+    <w:lsdException w:name="toc 8" w:semiHidden="1" w:uiPriority="39" w:unhideWhenUsed="1"/>
+    <w:lsdException w:name="toc 9" w:semiHidden="1" w:uiPriority="39" w:unhideWhenUsed="1"/>
+    <w:lsdException w:name="Normal Indent" w:semiHidden="1" w:unhideWhenUsed="1"/>
+    <w:lsdException w:name="footnote text" w:semiHidden="1" w:unhideWhenUsed="1"/>
+    <w:lsdException w:name="annotation text" w:semiHidden="1" w:unhideWhenUsed="1"/>
+    <w:lsdException w:name="header" w:semiHidden="1" w:unhideWhenUsed="1"/>
+    <w:lsdException w:name="footer" w:semiHidden="1" w:unhideWhenUsed="1"/>
+    <w:lsdException w:name="index heading" w:semiHidden="1" w:unhideWhenUsed="1"/>
+    <w:lsdException w:name="caption" w:semiHidden="1" w:uiPriority="35" w:unhideWhenUsed="1" w:qFormat="1"/>
+    <w:lsdException w:name="table of figures" w:semiHidden="1" w:unhideWhenUsed="1"/>
+    <w:lsdException w:name="envelope address" w:semiHidden="1" w:unhideWhenUsed="1"/>
+    <w:lsdException w:name="envelope return" w:semiHidden="1" w:unhideWhenUsed="1"/>
+    <w:lsdException w:name="footnote reference" w:semiHidden="1" w:unhideWhenUsed="1"/>
+    <w:lsdException w:name="annotation reference" w:semiHidden="1" w:unhideWhenUsed="1"/>
+    <w:lsdException w:name="line number" w:semiHidden="1" w:unhideWhenUsed="1"/>
+    <w:lsdException w:name="page number" w:semiHidden="1" w:unhideWhenUsed="1"/>
+    <w:lsdException w:name="endnote reference" w:semiHidden="1" w:unhideWhenUsed="1"/>
+    <w:lsdException w:name="endnote text" w:semiHidden="1" w:unhideWhenUsed="1"/>
+    <w:lsdException w:name="table of authorities" w:semiHidden="1" w:unhideWhenUsed="1"/>
+    <w:lsdException w:name="macro" w:semiHidden="1" w:unhideWhenUsed="1"/>
+    <w:lsdException w:name="toa heading" w:semiHidden="1" w:unhideWhenUsed="1"/>
+    <w:lsdException w:name="List" w:semiHidden="1" w:unhideWhenUsed="1"/>
+    <w:lsdException w:name="List Bullet" w:semiHidden="1" w:unhideWhenUsed="1"/>
+    <w:lsdException w:name="List Number" w:semiHidden="1" w:unhideWhenUsed="1"/>
+    <w:lsdException w:name="List 2" w:semiHidden="1" w:unhideWhenUsed="1"/>
+    <w:lsdException w:name="List 3" w:semiHidden="1" w:unhideWhenUsed="1"/>
+    <w:lsdException w:name="List 4" w:semiHidden="1" w:unhideWhenUsed="1"/>
+    <w:lsdException w:name="List 5" w:semiHidden="1" w:unhideWhenUsed="1"/>
+    <w:lsdException w:name="List Bullet 2" w:semiHidden="1" w:unhideWhenUsed="1"/>
+    <w:lsdException w:name="List Bullet 3" w:semiHidden="1" w:unhideWhenUsed="1"/>
+    <w:lsdException w:name="List Bullet 4" w:semiHidden="1" w:unhideWhenUsed="1"/>
+    <w:lsdException w:name="List Bullet 5" w:semiHidden="1" w:unhideWhenUsed="1"/>
+    <w:lsdException w:name="List Number 2" w:semiHidden="1" w:unhideWhenUsed="1"/>
+    <w:lsdException w:name="List Number 3" w:semiHidden="1" w:unhideWhenUsed="1"/>
+    <w:lsdException w:name="List Number 4" w:semiHidden="1" w:unhideWhenUsed="1"/>
+    <w:lsdException w:name="List Number 5" w:semiHidden="1" w:unhideWhenUsed="1"/>
+    <w:lsdException w:name="Title" w:uiPriority="10" w:qFormat="1"/>
+    <w:lsdException w:name="Closing" w:semiHidden="1" w:unhideWhenUsed="1"/>
+    <w:lsdException w:name="Signature" w:semiHidden="1" w:unhideWhenUsed="1"/>
+    <w:lsdException w:name="Default Paragraph Font" w:semiHidden="1" w:uiPriority="1" w:unhideWhenUsed="1"/>
+    <w:lsdException w:name="Body Text" w:semiHidden="1" w:unhideWhenUsed="1"/>
+    <w:lsdException w:name="Body Text Indent" w:semiHidden="1" w:unhideWhenUsed="1"/>
+    <w:lsdException w:name="List Continue" w:semiHidden="1" w:unhideWhenUsed="1"/>
+    <w:lsdException w:name="List Continue 2" w:semiHidden="1" w:unhideWhenUsed="1"/>
+    <w:lsdException w:name="List Continue 3" w:semiHidden="1" w:unhideWhenUsed="1"/>
+    <w:lsdException w:name="List Continue 4" w:semiHidden="1" w:unhideWhenUsed="1"/>
+    <w:lsdException w:name="List Continue 5" w:semiHidden="1" w:unhideWhenUsed="1"/>
+    <w:lsdException w:name="Message Header" w:semiHidden="1" w:unhideWhenUsed="1"/>
+    <w:lsdException w:name="Subtitle" w:uiPriority="11" w:qFormat="1"/>
+    <w:lsdException w:name="Salutation" w:semiHidden="1" w:unhideWhenUsed="1"/>
+    <w:lsdException w:name="Date" w:semiHidden="1" w:unhideWhenUsed="1"/>
+    <w:lsdException w:name="Body Text First Indent" w:semiHidden="1" w:unhideWhenUsed="1"/>
+    <w:lsdException w:name="Body Text First Indent 2" w:semiHidden="1" w:unhideWhenUsed="1"/>
+    <w:lsdException w:name="Note Heading" w:semiHidden="1" w:unhideWhenUsed="1"/>
+    <w:lsdException w:name="Body Text 2" w:semiHidden="1" w:unhideWhenUsed="1"/>
+    <w:lsdException w:name="Body Text 3" w:semiHidden="1" w:unhideWhenUsed="1"/>
+    <w:lsdException w:name="Body Text Indent 2" w:semiHidden="1" w:unhideWhenUsed="1"/>
+    <w:lsdException w:name="Body Text Indent 3" w:semiHidden="1" w:unhideWhenUsed="1"/>
+    <w:lsdException w:name="Block Text" w:semiHidden="1" w:unhideWhenUsed="1"/>
+    <w:lsdException w:name="Hyperlink" w:semiHidden="1" w:unhideWhenUsed="1"/>
+    <w:lsdException w:name="FollowedHyperlink" w:semiHidden="1" w:unhideWhenUsed="1"/>
+    <w:lsdException w:name="Strong" w:uiPriority="22" w:qFormat="1"/>
+    <w:lsdException w:name="Emphasis" w:uiPriority="20" w:qFormat="1"/>
+    <w:lsdException w:name="Document Map" w:semiHidden="1" w:unhideWhenUsed="1"/>
+    <w:lsdException w:name="Plain Text" w:semiHidden="1" w:unhideWhenUsed="1"/>
+    <w:lsdException w:name="E-mail Signature" w:semiHidden="1" w:unhideWhenUsed="1"/>
+    <w:lsdException w:name="HTML Top of Form" w:semiHidden="1" w:unhideWhenUsed="1"/>
+    <w:lsdException w:name="HTML Bottom of Form" w:semiHidden="1" w:unhideWhenUsed="1"/>
+    <w:lsdException w:name="Normal (Web)" w:semiHidden="1" w:unhideWhenUsed="1"/>
+    <w:lsdException w:name="HTML Acronym" w:semiHidden="1" w:unhideWhenUsed="1"/>
+    <w:lsdException w:name="HTML Address" w:semiHidden="1" w:unhideWhenUsed="1"/>
+    <w:lsdException w:name="HTML Cite" w:semiHidden="1" w:unhideWhenUsed="1"/>
+    <w:lsdException w:name="HTML Code" w:semiHidden="1" w:unhideWhenUsed="1"/>
+    <w:lsdException w:name="HTML Definition" w:semiHidden="1" w:unhideWhenUsed="1"/>
+    <w:lsdException w:name="HTML Keyboard" w:semiHidden="1" w:unhideWhenUsed="1"/>
+    <w:lsdException w:name="HTML Preformatted" w:semiHidden="1" w:unhideWhenUsed="1"/>
+    <w:lsdException w:name="HTML Sample" w:semiHidden="1" w:unhideWhenUsed="1"/>
+    <w:lsdException w:name="HTML Typewriter" w:semiHidden="1" w:unhideWhenUsed="1"/>
+    <w:lsdException w:name="HTML Variable" w:semiHidden="1" w:unhideWhenUsed="1"/>
+    <w:lsdException w:name="Normal Table" w:semiHidden="1" w:unhideWhenUsed="1"/>
+    <w:lsdException w:name="annotation subject" w:semiHidden="1" w:unhideWhenUsed="1"/>
+    <w:lsdException w:name="No List" w:semiHidden="1" w:unhideWhenUsed="1"/>
+    <w:lsdException w:name="Outline List 1" w:semiHidden="1" w:unhideWhenUsed="1"/>
+    <w:lsdException w:name="Outline List 2" w:semiHidden="1" w:unhideWhenUsed="1"/>
+    <w:lsdException w:name="Outline List 3" w:semiHidden="1" w:unhideWhenUsed="1"/>
+    <w:lsdException w:name="Table Simple 1" w:semiHidden="1" w:unhideWhenUsed="1"/>
+    <w:lsdException w:name="Table Simple 2" w:semiHidden="1" w:unhideWhenUsed="1"/>
+    <w:lsdException w:name="Table Simple 3" w:semiHidden="1" w:unhideWhenUsed="1"/>
+    <w:lsdException w:name="Table Classic 1" w:semiHidden="1" w:unhideWhenUsed="1"/>
+    <w:lsdException w:name="Table Classic 2" w:semiHidden="1" w:unhideWhenUsed="1"/>
+    <w:lsdException w:name="Table Classic 3" w:semiHidden="1" w:unhideWhenUsed="1"/>
+    <w:lsdException w:name="Table Classic 4" w:semiHidden="1" w:unhideWhenUsed="1"/>
+    <w:lsdException w:name="Table Colorful 1" w:semiHidden="1" w:unhideWhenUsed="1"/>
+    <w:lsdException w:name="Table Colorful 2" w:semiHidden="1" w:unhideWhenUsed="1"/>
+    <w:lsdException w:name="Table Colorful 3" w:semiHidden="1" w:unhideWhenUsed="1"/>
+    <w:lsdException w:name="Table Columns 1" w:semiHidden="1" w:unhideWhenUsed="1"/>
+    <w:lsdException w:name="Table Columns 2" w:semiHidden="1" w:unhideWhenUsed="1"/>
+    <w:lsdException w:name="Table Columns 3" w:semiHidden="1" w:unhideWhenUsed="1"/>
+    <w:lsdException w:name="Table Columns 4" w:semiHidden="1" w:unhideWhenUsed="1"/>
+    <w:lsdException w:name="Table Columns 5" w:semiHidden="1" w:unhideWhenUsed="1"/>
+    <w:lsdException w:name="Table Grid 1" w:semiHidden="1" w:unhideWhenUsed="1"/>
+    <w:lsdException w:name="Table Grid 2" w:semiHidden="1" w:unhideWhenUsed="1"/>
+    <w:lsdException w:name="Table Grid 3" w:semiHidden="1" w:unhideWhenUsed="1"/>
+    <w:lsdException w:name="Table Grid 4" w:semiHidden="1" w:unhideWhenUsed="1"/>
+    <w:lsdException w:name="Table Grid 5" w:semiHidden="1" w:unhideWhenUsed="1"/>
+    <w:lsdException w:name="Table Grid 6" w:semiHidden="1" w:unhideWhenUsed="1"/>
+    <w:lsdException w:name="Table Grid 7" w:semiHidden="1" w:unhideWhenUsed="1"/>
+    <w:lsdException w:name="Table Grid 8" w:semiHidden="1" w:unhideWhenUsed="1"/>
+    <w:lsdException w:name="Table List 1" w:semiHidden="1" w:unhideWhenUsed="1"/>
+    <w:lsdException w:name="Table List 2" w:semiHidden="1" w:unhideWhenUsed="1"/>
+    <w:lsdException w:name="Table List 3" w:semiHidden="1" w:unhideWhenUsed="1"/>
+    <w:lsdException w:name="Table List 4" w:semiHidden="1" w:unhideWhenUsed="1"/>
+    <w:lsdException w:name="Table List 5" w:semiHidden="1" w:unhideWhenUsed="1"/>
+    <w:lsdException w:name="Table List 6" w:semiHidden="1" w:unhideWhenUsed="1"/>
+    <w:lsdException w:name="Table List 7" w:semiHidden="1" w:unhideWhenUsed="1"/>
+    <w:lsdException w:name="Table List 8" w:semiHidden="1" w:unhideWhenUsed="1"/>
+    <w:lsdException w:name="Table 3D effects 1" w:semiHidden="1" w:unhideWhenUsed="1"/>
+    <w:lsdException w:name="Table 3D effects 2" w:semiHidden="1" w:unhideWhenUsed="1"/>
+    <w:lsdException w:name="Table 3D effects 3" w:semiHidden="1" w:unhideWhenUsed="1"/>
+    <w:lsdException w:name="Table Contemporary" w:semiHidden="1" w:unhideWhenUsed="1"/>
+    <w:lsdException w:name="Table Elegant" w:semiHidden="1" w:unhideWhenUsed="1"/>
+    <w:lsdException w:name="Table Professional" w:semiHidden="1" w:unhideWhenUsed="1"/>
+    <w:lsdException w:name="Table Subtle 1" w:semiHidden="1" w:unhideWhenUsed="1"/>
+    <w:lsdException w:name="Table Subtle 2" w:semiHidden="1" w:unhideWhenUsed="1"/>
+    <w:lsdException w:name="Table Web 1" w:semiHidden="1" w:unhideWhenUsed="1"/>
+    <w:lsdException w:name="Table Web 2" w:semiHidden="1" w:unhideWhenUsed="1"/>
+    <w:lsdException w:name="Table Web 3" w:semiHidden="1" w:unhideWhenUsed="1"/>
+    <w:lsdException w:name="Balloon Text" w:semiHidden="1" w:unhideWhenUsed="1"/>
+    <w:lsdException w:name="Table Grid" w:semiHidden="1" w:uiPriority="39" w:unhideWhenUsed="1"/>
+    <w:lsdException w:name="Table Theme" w:semiHidden="1" w:unhideWhenUsed="1"/>
+    <w:lsdException w:name="Placeholder Text" w:semiHidden="1"/>
+    <w:lsdException w:name="No Spacing" w:uiPriority="1" w:qFormat="1"/>
+    <w:lsdException w:name="Light Shading" w:uiPriority="60"/>
+    <w:lsdException w:name="Light List" w:uiPriority="61"/>
+    <w:lsdException w:name="Light Grid" w:uiPriority="62"/>
+    <w:lsdException w:name="Medium Shading 1" w:uiPriority="63"/>
+    <w:lsdException w:name="Medium Shading 2" w:uiPriority="64"/>
+    <w:lsdException w:name="Medium List 1" w:uiPriority="65"/>
+    <w:lsdException w:name="Medium List 2" w:uiPriority="66"/>
+    <w:lsdException w:name="Medium Grid 1" w:uiPriority="67"/>
+    <w:lsdException w:name="Medium Grid 2" w:uiPriority="68"/>
+    <w:lsdException w:name="Medium Grid 3" w:uiPriority="69"/>
+    <w:lsdException w:name="Dark List" w:uiPriority="70"/>
+    <w:lsdException w:name="Colorful Shading" w:uiPriority="71"/>
+    <w:lsdException w:name="Colorful List" w:uiPriority="72"/>
+    <w:lsdException w:name="Colorful Grid" w:uiPriority="73"/>
+    <w:lsdException w:name="Light Shading Accent 1" w:uiPriority="60"/>
+    <w:lsdException w:name="Light List Accent 1" w:uiPriority="61"/>
+    <w:lsdException w:name="Light Grid Accent 1" w:uiPriority="62"/>
+    <w:lsdException w:name="Medium Shading 1 Accent 1" w:uiPriority="63"/>
+    <w:lsdException w:name="Medium Shading 2 Accent 1" w:uiPriority="64"/>
+    <w:lsdException w:name="Medium List 1 Accent 1" w:uiPriority="65"/>
+    <w:lsdException w:name="Revision" w:semiHidden="1"/>
+    <w:lsdException w:name="List Paragraph" w:uiPriority="34" w:qFormat="1"/>
+    <w:lsdException w:name="Quote" w:uiPriority="29" w:qFormat="1"/>
+    <w:lsdException w:name="Intense Quote" w:uiPriority="30" w:qFormat="1"/>
+    <w:lsdException w:name="Medium List 2 Accent 1" w:uiPriority="66"/>
+    <w:lsdException w:name="Medium Grid 1 Accent 1" w:uiPriority="67"/>
+    <w:lsdException w:name="Medium Grid 2 Accent 1" w:uiPriority="68"/>
+    <w:lsdException w:name="Medium Grid 3 Accent 1" w:uiPriority="69"/>
+    <w:lsdException w:name="Dark List Accent 1" w:uiPriority="70"/>
+    <w:lsdException w:name="Colorful Shading Accent 1" w:uiPriority="71"/>
+    <w:lsdException w:name="Colorful List Accent 1" w:uiPriority="72"/>
+    <w:lsdException w:name="Colorful Grid Accent 1" w:uiPriority="73"/>
+    <w:lsdException w:name="Light Shading Accent 2" w:uiPriority="60"/>
+    <w:lsdException w:name="Light List Accent 2" w:uiPriority="61"/>
+    <w:lsdException w:name="Light Grid Accent 2" w:uiPriority="62"/>
+    <w:lsdException w:name="Medium Shading 1 Accent 2" w:uiPriority="63"/>
+    <w:lsdException w:name="Medium Shading 2 Accent 2" w:uiPriority="64"/>
+    <w:lsdException w:name="Medium List 1 Accent 2" w:uiPriority="65"/>
+    <w:lsdException w:name="Medium List 2 Accent 2" w:uiPriority="66"/>
+    <w:lsdException w:name="Medium Grid 1 Accent 2" w:uiPriority="67"/>
+    <w:lsdException w:name="Medium Grid 2 Accent 2" w:uiPriority="68"/>
+    <w:lsdException w:name="Medium Grid 3 Accent 2" w:uiPriority="69"/>
+    <w:lsdException w:name="Dark List Accent 2" w:uiPriority="70"/>
+    <w:lsdException w:name="Colorful Shading Accent 2" w:uiPriority="71"/>
+    <w:lsdException w:name="Colorful List Accent 2" w:uiPriority="72"/>
+    <w:lsdException w:name="Colorful Grid Accent 2" w:uiPriority="73"/>
+    <w:lsdException w:name="Light Shading Accent 3" w:uiPriority="60"/>
+    <w:lsdException w:name="Light List Accent 3" w:uiPriority="61"/>
+    <w:lsdException w:name="Light Grid Accent 3" w:uiPriority="62"/>
+    <w:lsdException w:name="Medium Shading 1 Accent 3" w:uiPriority="63"/>
+    <w:lsdException w:name="Medium Shading 2 Accent 3" w:uiPriority="64"/>
+    <w:lsdException w:name="Medium List 1 Accent 3" w:uiPriority="65"/>
+    <w:lsdException w:name="Medium List 2 Accent 3" w:uiPriority="66"/>
+    <w:lsdException w:name="Medium Grid 1 Accent 3" w:uiPriority="67"/>
+    <w:lsdException w:name="Medium Grid 2 Accent 3" w:uiPriority="68"/>
+    <w:lsdException w:name="Medium Grid 3 Accent 3" w:uiPriority="69"/>
+    <w:lsdException w:name="Dark List Accent 3" w:uiPriority="70"/>
+    <w:lsdException w:name="Colorful Shading Accent 3" w:uiPriority="71"/>
+    <w:lsdException w:name="Colorful List Accent 3" w:uiPriority="72"/>
+    <w:lsdException w:name="Colorful Grid Accent 3" w:uiPriority="73"/>
+    <w:lsdException w:name="Light Shading Accent 4" w:uiPriority="60"/>
+    <w:lsdException w:name="Light List Accent 4" w:uiPriority="61"/>
+    <w:lsdException w:name="Light Grid Accent 4" w:uiPriority="62"/>
+    <w:lsdException w:name="Medium Shading 1 Accent 4" w:uiPriority="63"/>
+    <w:lsdException w:name="Medium Shading 2 Accent 4" w:uiPriority="64"/>
+    <w:lsdException w:name="Medium List 1 Accent 4" w:uiPriority="65"/>
+    <w:lsdException w:name="Medium List 2 Accent 4" w:uiPriority="66"/>
+    <w:lsdException w:name="Medium Grid 1 Accent 4" w:uiPriority="67"/>
+    <w:lsdException w:name="Medium Grid 2 Accent 4" w:uiPriority="68"/>
+    <w:lsdException w:name="Medium Grid 3 Accent 4" w:uiPriority="69"/>
+    <w:lsdException w:name="Dark List Accent 4" w:uiPriority="70"/>
+    <w:lsdException w:name="Colorful Shading Accent 4" w:uiPriority="71"/>
+    <w:lsdException w:name="Colorful List Accent 4" w:uiPriority="72"/>
+    <w:lsdException w:name="Colorful Grid Accent 4" w:uiPriority="73"/>
+    <w:lsdException w:name="Light Shading Accent 5" w:uiPriority="60"/>
+    <w:lsdException w:name="Light List Accent 5" w:uiPriority="61"/>
+    <w:lsdException w:name="Light Grid Accent 5" w:uiPriority="62"/>
+    <w:lsdException w:name="Medium Shading 1 Accent 5" w:uiPriority="63"/>
+    <w:lsdException w:name="Medium Shading 2 Accent 5" w:uiPriority="64"/>
+    <w:lsdException w:name="Medium List 1 Accent 5" w:uiPriority="65"/>
+    <w:lsdException w:name="Medium List 2 Accent 5" w:uiPriority="66"/>
+    <w:lsdException w:name="Medium Grid 1 Accent 5" w:uiPriority="67"/>
+    <w:lsdException w:name="Medium Grid 2 Accent 5" w:uiPriority="68"/>
+    <w:lsdException w:name="Medium Grid 3 Accent 5" w:uiPriority="69"/>
+    <w:lsdException w:name="Dark List Accent 5" w:uiPriority="70"/>
+    <w:lsdException w:name="Colorful Shading Accent 5" w:uiPriority="71"/>
+    <w:lsdException w:name="Colorful List Accent 5" w:uiPriority="72"/>
+    <w:lsdException w:name="Colorful Grid Accent 5" w:uiPriority="73"/>
+    <w:lsdException w:name="Light Shading Accent 6" w:uiPriority="60"/>
+    <w:lsdException w:name="Light List Accent 6" w:uiPriority="61"/>
+    <w:lsdException w:name="Light Grid Accent 6" w:uiPriority="62"/>
+    <w:lsdException w:name="Medium Shading 1 Accent 6" w:uiPriority="63"/>
+    <w:lsdException w:name="Medium Shading 2 Accent 6" w:uiPriority="64"/>
+    <w:lsdException w:name="Medium List 1 Accent 6" w:uiPriority="65"/>
+    <w:lsdException w:name="Medium List 2 Accent 6" w:uiPriority="66"/>
+    <w:lsdException w:name="Medium Grid 1 Accent 6" w:uiPriority="67"/>
+    <w:lsdException w:name="Medium Grid 2 Accent 6" w:uiPriority="68"/>
+    <w:lsdException w:name="Medium Grid 3 Accent 6" w:uiPriority="69"/>
+    <w:lsdException w:name="Dark List Accent 6" w:uiPriority="70"/>
+    <w:lsdException w:name="Colorful Shading Accent 6" w:uiPriority="71"/>
+    <w:lsdException w:name="Colorful List Accent 6" w:uiPriority="72"/>
+    <w:lsdException w:name="Colorful Grid Accent 6" w:uiPriority="73"/>
+    <w:lsdException w:name="Subtle Emphasis" w:uiPriority="19" w:qFormat="1"/>
+    <w:lsdException w:name="Intense Emphasis" w:uiPriority="21" w:qFormat="1"/>
+    <w:lsdException w:name="Subtle Reference" w:uiPriority="31" w:qFormat="1"/>
+    <w:lsdException w:name="Intense Reference" w:uiPriority="32" w:qFormat="1"/>
+    <w:lsdException w:name="Book Title" w:uiPriority="33" w:qFormat="1"/>
+    <w:lsdException w:name="Bibliography" w:semiHidden="1" w:uiPriority="37" w:unhideWhenUsed="1"/>
+    <w:lsdException w:name="TOC Heading" w:semiHidden="1" w:uiPriority="39" w:unhideWhenUsed="1" w:qFormat="1"/>
+    <w:lsdException w:name="Plain Table 1" w:uiPriority="41"/>
+    <w:lsdException w:name="Plain Table 2" w:uiPriority="42"/>
+    <w:lsdException w:name="Plain Table 3" w:uiPriority="43"/>
+    <w:lsdException w:name="Plain Table 4" w:uiPriority="44"/>
+    <w:lsdException w:name="Plain Table 5" w:uiPriority="45"/>
+    <w:lsdException w:name="Grid Table Light" w:uiPriority="40"/>
+    <w:lsdException w:name="Grid Table 1 Light" w:uiPriority="46"/>
+    <w:lsdException w:name="Grid Table 2" w:uiPriority="47"/>
+    <w:lsdException w:name="Grid Table 3" w:uiPriority="48"/>
+    <w:lsdException w:name="Grid Table 4" w:uiPriority="49"/>
+    <w:lsdException w:name="Grid Table 5 Dark" w:uiPriority="50"/>
+    <w:lsdException w:name="Grid Table 6 Colorful" w:uiPriority="51"/>
+    <w:lsdException w:name="Grid Table 7 Colorful" w:uiPriority="52"/>
+    <w:lsdException w:name="Grid Table 1 Light Accent 1" w:uiPriority="46"/>
+    <w:lsdException w:name="Grid Table 2 Accent 1" w:uiPriority="47"/>
+    <w:lsdException w:name="Grid Table 3 Accent 1" w:uiPriority="48"/>
+    <w:lsdException w:name="Grid Table 4 Accent 1" w:uiPriority="49"/>
+    <w:lsdException w:name="Grid Table 5 Dark Accent 1" w:uiPriority="50"/>
+    <w:lsdException w:name="Grid Table 6 Colorful Accent 1" w:uiPriority="51"/>
+    <w:lsdException w:name="Grid Table 7 Colorful Accent 1" w:uiPriority="52"/>
+    <w:lsdException w:name="Grid Table 1 Light Accent 2" w:uiPriority="46"/>
+    <w:lsdException w:name="Grid Table 2 Accent 2" w:uiPriority="47"/>
+    <w:lsdException w:name="Grid Table 3 Accent 2" w:uiPriority="48"/>
+    <w:lsdException w:name="Grid Table 4 Accent 2" w:uiPriority="49"/>
+    <w:lsdException w:name="Grid Table 5 Dark Accent 2" w:uiPriority="50"/>
+    <w:lsdException w:name="Grid Table 6 Colorful Accent 2" w:uiPriority="51"/>
+    <w:lsdException w:name="Grid Table 7 Colorful Accent 2" w:uiPriority="52"/>
+    <w:lsdException w:name="Grid Table 1 Light Accent 3" w:uiPriority="46"/>
+    <w:lsdException w:name="Grid Table 2 Accent 3" w:uiPriority="47"/>
+    <w:lsdException w:name="Grid Table 3 Accent 3" w:uiPriority="48"/>
+    <w:lsdException w:name="Grid Table 4 Accent 3" w:uiPriority="49"/>
+    <w:lsdException w:name="Grid Table 5 Dark Accent 3" w:uiPriority="50"/>
+    <w:lsdException w:name="Grid Table 6 Colorful Accent 3" w:uiPriority="51"/>
+    <w:lsdException w:name="Grid Table 7 Colorful Accent 3" w:uiPriority="52"/>
+    <w:lsdException w:name="Grid Table 1 Light Accent 4" w:uiPriority="46"/>
+    <w:lsdException w:name="Grid Table 2 Accent 4" w:uiPriority="47"/>
+    <w:lsdException w:name="Grid Table 3 Accent 4" w:uiPriority="48"/>
+    <w:lsdException w:name="Grid Table 4 Accent 4" w:uiPriority="49"/>
+    <w:lsdException w:name="Grid Table 5 Dark Accent 4" w:uiPriority="50"/>
+    <w:lsdException w:name="Grid Table 6 Colorful Accent 4" w:uiPriority="51"/>
+    <w:lsdException w:name="Grid Table 7 Colorful Accent 4" w:uiPriority="52"/>
+    <w:lsdException w:name="Grid Table 1 Light Accent 5" w:uiPriority="46"/>
+    <w:lsdException w:name="Grid Table 2 Accent 5" w:uiPriority="47"/>
+    <w:lsdException w:name="Grid Table 3 Accent 5" w:uiPriority="48"/>
+    <w:lsdException w:name="Grid Table 4 Accent 5" w:uiPriority="49"/>
+    <w:lsdException w:name="Grid Table 5 Dark Accent 5" w:uiPriority="50"/>
+    <w:lsdException w:name="Grid Table 6 Colorful Accent 5" w:uiPriority="51"/>
+    <w:lsdException w:name="Grid Table 7 Colorful Accent 5" w:uiPriority="52"/>
+    <w:lsdException w:name="Grid Table 1 Light Accent 6" w:uiPriority="46"/>
+    <w:lsdException w:name="Grid Table 2 Accent 6" w:uiPriority="47"/>
+    <w:lsdException w:name="Grid Table 3 Accent 6" w:uiPriority="48"/>
+    <w:lsdException w:name="Grid Table 4 Accent 6" w:uiPriority="49"/>
+    <w:lsdException w:name="Grid Table 5 Dark Accent 6" w:uiPriority="50"/>
+    <w:lsdException w:name="Grid Table 6 Colorful Accent 6" w:uiPriority="51"/>
+    <w:lsdException w:name="Grid Table 7 Colorful Accent 6" w:uiPriority="52"/>
+    <w:lsdException w:name="List Table 1 Light" w:uiPriority="46"/>
+    <w:lsdException w:name="List Table 2" w:uiPriority="47"/>
+    <w:lsdException w:name="List Table 3" w:uiPriority="48"/>
+    <w:lsdException w:name="List Table 4" w:uiPriority="49"/>
+    <w:lsdException w:name="List Table 5 Dark" w:uiPriority="50"/>
+    <w:lsdException w:name="List Table 6 Colorful" w:uiPriority="51"/>
+    <w:lsdException w:name="List Table 7 Colorful" w:uiPriority="52"/>
+    <w:lsdException w:name="List Table 1 Light Accent 1" w:uiPriority="46"/>
+    <w:lsdException w:name="List Table 2 Accent 1" w:uiPriority="47"/>
+    <w:lsdException w:name="List Table 3 Accent 1" w:uiPriority="48"/>
+    <w:lsdException w:name="List Table 4 Accent 1" w:uiPriority="49"/>
+    <w:lsdException w:name="List Table 5 Dark Accent 1" w:uiPriority="50"/>
+    <w:lsdException w:name="List Table 6 Colorful Accent 1" w:uiPriority="51"/>
+    <w:lsdException w:name="List Table 7 Colorful Accent 1" w:uiPriority="52"/>
+    <w:lsdException w:name="List Table 1 Light Accent 2" w:uiPriority="46"/>
+    <w:lsdException w:name="List Table 2 Accent 2" w:uiPriority="47"/>
+    <w:lsdException w:name="List Table 3 Accent 2" w:uiPriority="48"/>
+    <w:lsdException w:name="List Table 4 Accent 2" w:uiPriority="49"/>
+    <w:lsdException w:name="List Table 5 Dark Accent 2" w:uiPriority="50"/>
+    <w:lsdException w:name="List Table 6 Colorful Accent 2" w:uiPriority="51"/>
+    <w:lsdException w:name="List Table 7 Colorful Accent 2" w:uiPriority="52"/>
+    <w:lsdException w:name="List Table 1 Light Accent 3" w:uiPriority="46"/>
+    <w:lsdException w:name="List Table 2 Accent 3" w:uiPriority="47"/>
+    <w:lsdException w:name="List Table 3 Accent 3" w:uiPriority="48"/>
+    <w:lsdException w:name="List Table 4 Accent 3" w:uiPriority="49"/>
+    <w:lsdException w:name="List Table 5 Dark Accent 3" w:uiPriority="50"/>
+    <w:lsdException w:name="List Table 6 Colorful Accent 3" w:uiPriority="51"/>
+    <w:lsdException w:name="List Table 7 Colorful Accent 3" w:uiPriority="52"/>
+    <w:lsdException w:name="List Table 1 Light Accent 4" w:uiPriority="46"/>
+    <w:lsdException w:name="List Table 2 Accent 4" w:uiPriority="47"/>
+    <w:lsdException w:name="List Table 3 Accent 4" w:uiPriority="48"/>
+    <w:lsdException w:name="List Table 4 Accent 4" w:uiPriority="49"/>
+    <w:lsdException w:name="List Table 5 Dark Accent 4" w:uiPriority="50"/>
+    <w:lsdException w:name="List Table 6 Colorful Accent 4" w:uiPriority="51"/>
+    <w:lsdException w:name="List Table 7 Colorful Accent 4" w:uiPriority="52"/>
+    <w:lsdException w:name="List Table 1 Light Accent 5" w:uiPriority="46"/>
+    <w:lsdException w:name="List Table 2 Accent 5" w:uiPriority="47"/>
+    <w:lsdException w:name="List Table 3 Accent 5" w:uiPriority="48"/>
+    <w:lsdException w:name="List Table 4 Accent 5" w:uiPriority="49"/>
+    <w:lsdException w:name="List Table 5 Dark Accent 5" w:uiPriority="50"/>
+    <w:lsdException w:name="List Table 6 Colorful Accent 5" w:uiPriority="51"/>
+    <w:lsdException w:name="List Table 7 Colorful Accent 5" w:uiPriority="52"/>
+    <w:lsdException w:name="List Table 1 Light Accent 6" w:uiPriority="46"/>
+    <w:lsdException w:name="List Table 2 Accent 6" w:uiPriority="47"/>
+    <w:lsdException w:name="List Table 3 Accent 6" w:uiPriority="48"/>
+    <w:lsdException w:name="List Table 4 Accent 6" w:uiPriority="49"/>
+    <w:lsdException w:name="List Table 5 Dark Accent 6" w:uiPriority="50"/>
+    <w:lsdException w:name="List Table 6 Colorful Accent 6" w:uiPriority="51"/>
+    <w:lsdException w:name="List Table 7 Colorful Accent 6" w:uiPriority="52"/>
+    <w:lsdException w:name="Mention" w:semiHidden="1" w:unhideWhenUsed="1"/>
+    <w:lsdException w:name="Smart Hyperlink" w:semiHidden="1" w:unhideWhenUsed="1"/>
+    <w:lsdException w:name="Hashtag" w:semiHidden="1" w:unhideWhenUsed="1"/>
+    <w:lsdException w:name="Unresolved Mention" w:semiHidden="1" w:unhideWhenUsed="1"/>
   </w:latentStyles>
   <w:style w:type="paragraph" w:default="1" w:styleId="Normal">
     <w:name w:val="Normal"/>
@@ -2888,7 +3305,7 @@
   <a:extraClrSchemeLst/>
   <a:extLst>
     <a:ext uri="{05A4C25C-085E-4340-85A3-A5531E510DB2}">
-      <thm15:themeFamily xmlns="" xmlns:thm15="http://schemas.microsoft.com/office/thememl/2012/main" name="Office Theme" id="{62F939B6-93AF-4DB8-9C6B-D6C7DFDC589F}" vid="{4A3C46E8-61CC-4603-A589-7422A47A8E4A}"/>
+      <thm15:themeFamily xmlns:thm15="http://schemas.microsoft.com/office/thememl/2012/main" name="Office Theme" id="{62F939B6-93AF-4DB8-9C6B-D6C7DFDC589F}" vid="{4A3C46E8-61CC-4603-A589-7422A47A8E4A}"/>
     </a:ext>
   </a:extLst>
 </a:theme>

</xml_diff>